<commit_message>
finished lab3 report, todo lab4
</commit_message>
<xml_diff>
--- a/report/lab3/lab3 report JieWang ShitianYang.docx
+++ b/report/lab3/lab3 report JieWang ShitianYang.docx
@@ -297,7 +297,15 @@
         <w:jc w:val="center"/>
       </w:pPr>
       <w:r>
-        <w:t xml:space="preserve">Prof. Chushan Li, Prof. Zuofu Cheng </w:t>
+        <w:t xml:space="preserve">Prof. Chushan Li, Prof. </w:t>
+      </w:r>
+      <w:proofErr w:type="spellStart"/>
+      <w:r>
+        <w:t>Zuofu</w:t>
+      </w:r>
+      <w:proofErr w:type="spellEnd"/>
+      <w:r>
+        <w:t xml:space="preserve"> Cheng </w:t>
       </w:r>
     </w:p>
     <w:p>
@@ -331,7 +339,15 @@
         </w:rPr>
       </w:pPr>
       <w:r>
-        <w:t>TA: Jiebang Xia</w:t>
+        <w:t xml:space="preserve">TA: </w:t>
+      </w:r>
+      <w:proofErr w:type="spellStart"/>
+      <w:r>
+        <w:t>Jiebang</w:t>
+      </w:r>
+      <w:proofErr w:type="spellEnd"/>
+      <w:r>
+        <w:t xml:space="preserve"> Xia</w:t>
       </w:r>
       <w:r>
         <w:rPr>
@@ -649,13 +665,23 @@
           <w:bCs/>
         </w:rPr>
       </w:pPr>
-      <w:r>
-        <w:rPr>
-          <w:rFonts w:eastAsiaTheme="minorEastAsia"/>
-          <w:b/>
-          <w:bCs/>
-        </w:rPr>
-        <w:t>4 bit data input D[3:0]</w:t>
+      <w:proofErr w:type="gramStart"/>
+      <w:r>
+        <w:rPr>
+          <w:rFonts w:eastAsiaTheme="minorEastAsia"/>
+          <w:b/>
+          <w:bCs/>
+        </w:rPr>
+        <w:t>4 bit</w:t>
+      </w:r>
+      <w:proofErr w:type="gramEnd"/>
+      <w:r>
+        <w:rPr>
+          <w:rFonts w:eastAsiaTheme="minorEastAsia"/>
+          <w:b/>
+          <w:bCs/>
+        </w:rPr>
+        <w:t xml:space="preserve"> data input D[3:0]</w:t>
       </w:r>
       <w:r>
         <w:rPr>
@@ -868,7 +894,7 @@
       <w:pPr>
         <w:jc w:val="center"/>
         <w:rPr>
-          <w:rFonts w:eastAsiaTheme="minorEastAsia" w:hint="eastAsia"/>
+          <w:rFonts w:eastAsiaTheme="minorEastAsia"/>
           <w:b/>
           <w:bCs/>
         </w:rPr>
@@ -954,7 +980,7 @@
       <w:pPr>
         <w:ind w:left="720"/>
         <w:rPr>
-          <w:rFonts w:eastAsiaTheme="minorEastAsia" w:hint="eastAsia"/>
+          <w:rFonts w:eastAsiaTheme="minorEastAsia"/>
         </w:rPr>
       </w:pPr>
       <w:r>
@@ -997,7 +1023,7 @@
       <w:pPr>
         <w:ind w:left="720"/>
         <w:rPr>
-          <w:rFonts w:eastAsiaTheme="minorEastAsia" w:hint="eastAsia"/>
+          <w:rFonts w:eastAsiaTheme="minorEastAsia"/>
         </w:rPr>
       </w:pPr>
       <w:r>
@@ -1036,14 +1062,28 @@
         <w:rPr>
           <w:rFonts w:hint="eastAsia"/>
         </w:rPr>
-        <w:t>We use two 74194s to build the shift memory, A~D ports to load data, S0~S1 to control the shift, hold or read status. And the we use a 74157 and a 74153M in series as 8-1 MUX and load F2~F0 to choose which one to output. Then use a 74153 (8-2 MUX) to decide four 2-membered pairs by using R0~R1. For control unit, we decide to use a counter and a flip-flop to simulate the state machine. The control unit will read EXECUTE and its outputs to send signal to the S0 port for those two shift memory registers.</w:t>
+        <w:t xml:space="preserve">We use two 74194s to build the shift memory, A~D ports to load data, S0~S1 to control the shift, hold or read status. And </w:t>
+      </w:r>
+      <w:proofErr w:type="gramStart"/>
+      <w:r>
+        <w:rPr>
+          <w:rFonts w:hint="eastAsia"/>
+        </w:rPr>
+        <w:t>the we</w:t>
+      </w:r>
+      <w:proofErr w:type="gramEnd"/>
+      <w:r>
+        <w:rPr>
+          <w:rFonts w:hint="eastAsia"/>
+        </w:rPr>
+        <w:t xml:space="preserve"> use a 74157 and a 74153M in series as 8-1 MUX and load F2~F0 to choose which one to output. Then use a 74153 (8-2 MUX) to decide four 2-membered pairs by using R0~R1. For control unit, we decide to use a counter and a flip-flop to simulate the state machine. The control unit will read EXECUTE and its outputs to send signal to the S0 port for those two shift memory registers.</w:t>
       </w:r>
     </w:p>
     <w:p>
       <w:pPr>
         <w:widowControl/>
         <w:rPr>
-          <w:rFonts w:eastAsiaTheme="minorEastAsia" w:hint="eastAsia"/>
+          <w:rFonts w:eastAsiaTheme="minorEastAsia"/>
         </w:rPr>
       </w:pPr>
       <w:r>
@@ -1138,15 +1178,7 @@
           <w:b/>
           <w:bCs/>
         </w:rPr>
-        <w:t>-</w:t>
-      </w:r>
-      <w:r>
-        <w:rPr>
-          <w:rFonts w:eastAsiaTheme="minorEastAsia"/>
-          <w:b/>
-          <w:bCs/>
-        </w:rPr>
-        <w:t xml:space="preserve">3: </w:t>
+        <w:t xml:space="preserve">-3: </w:t>
       </w:r>
       <w:r>
         <w:rPr>
@@ -1170,49 +1202,309 @@
     <w:p>
       <w:pPr>
         <w:rPr>
+          <w:rFonts w:eastAsiaTheme="minorEastAsia"/>
+        </w:rPr>
+      </w:pPr>
+      <w:r>
+        <w:rPr>
           <w:rFonts w:eastAsiaTheme="minorEastAsia" w:hint="eastAsia"/>
         </w:rPr>
-      </w:pPr>
-    </w:p>
-    <w:p>
-      <w:pPr>
-        <w:rPr>
-          <w:rFonts w:eastAsiaTheme="minorEastAsia"/>
-        </w:rPr>
-      </w:pPr>
-      <w:r>
-        <w:rPr>
-          <w:rFonts w:eastAsiaTheme="minorEastAsia"/>
-        </w:rPr>
-        <w:t xml:space="preserve">a. Loading Data into Registers: - Describe the process of using switches to load data into the A and B registers. </w:t>
-      </w:r>
-    </w:p>
-    <w:p>
-      <w:pPr>
-        <w:rPr>
-          <w:rFonts w:eastAsiaTheme="minorEastAsia"/>
-        </w:rPr>
-      </w:pPr>
-      <w:r>
-        <w:rPr>
-          <w:rFonts w:eastAsiaTheme="minorEastAsia"/>
-        </w:rPr>
-        <w:t>b. Initiating Computation and Routing: - Outline the steps for using switches to start a computation and routing operation.</w:t>
-      </w:r>
+        <w:t>As</w:t>
+      </w:r>
+      <w:r>
+        <w:rPr>
+          <w:rFonts w:eastAsiaTheme="minorEastAsia"/>
+        </w:rPr>
+        <w:t xml:space="preserve"> demonstrated in Fig-3, The data flow in our logic processor can be considered as below: </w:t>
+      </w:r>
+    </w:p>
+    <w:p>
+      <w:pPr>
+        <w:pStyle w:val="3"/>
+      </w:pPr>
+      <w:r>
+        <w:t>A</w:t>
+      </w:r>
+      <w:r>
+        <w:t xml:space="preserve">. Loading Data into Registers: </w:t>
+      </w:r>
+    </w:p>
+    <w:p>
+      <w:pPr>
+        <w:pStyle w:val="a9"/>
+        <w:numPr>
+          <w:ilvl w:val="1"/>
+          <w:numId w:val="1"/>
+        </w:numPr>
+        <w:rPr>
+          <w:rFonts w:hint="eastAsia"/>
+        </w:rPr>
+      </w:pPr>
+      <w:r>
+        <w:rPr>
+          <w:rFonts w:hint="eastAsia"/>
+        </w:rPr>
+        <w:t xml:space="preserve">load by D: when </w:t>
+      </w:r>
+      <w:proofErr w:type="spellStart"/>
+      <w:r>
+        <w:rPr>
+          <w:rFonts w:hint="eastAsia"/>
+          <w:b/>
+          <w:bCs/>
+        </w:rPr>
+        <w:t>load_A</w:t>
+      </w:r>
+      <w:proofErr w:type="spellEnd"/>
+      <w:r>
+        <w:rPr>
+          <w:rFonts w:hint="eastAsia"/>
+        </w:rPr>
+        <w:t xml:space="preserve"> or</w:t>
+      </w:r>
+      <w:r>
+        <w:rPr>
+          <w:rFonts w:hint="eastAsia"/>
+          <w:b/>
+          <w:bCs/>
+        </w:rPr>
+        <w:t xml:space="preserve"> </w:t>
+      </w:r>
+      <w:proofErr w:type="spellStart"/>
+      <w:r>
+        <w:rPr>
+          <w:rFonts w:hint="eastAsia"/>
+          <w:b/>
+          <w:bCs/>
+        </w:rPr>
+        <w:t>load_B</w:t>
+      </w:r>
+      <w:proofErr w:type="spellEnd"/>
+      <w:r>
+        <w:rPr>
+          <w:rFonts w:hint="eastAsia"/>
+        </w:rPr>
+        <w:t xml:space="preserve"> is on, the registers will load D3-D0 to the registers.</w:t>
+      </w:r>
+    </w:p>
+    <w:p>
+      <w:pPr>
+        <w:pStyle w:val="a9"/>
+        <w:numPr>
+          <w:ilvl w:val="1"/>
+          <w:numId w:val="1"/>
+        </w:numPr>
+      </w:pPr>
+      <w:r>
+        <w:rPr>
+          <w:rFonts w:hint="eastAsia"/>
+        </w:rPr>
+        <w:t xml:space="preserve">load by compute: in each shift step, a computing result will </w:t>
+      </w:r>
+      <w:proofErr w:type="gramStart"/>
+      <w:r>
+        <w:rPr>
+          <w:rFonts w:hint="eastAsia"/>
+        </w:rPr>
+        <w:t>sent</w:t>
+      </w:r>
+      <w:proofErr w:type="gramEnd"/>
+      <w:r>
+        <w:rPr>
+          <w:rFonts w:hint="eastAsia"/>
+        </w:rPr>
+        <w:t xml:space="preserve"> to the SRSI and registers will use shift mod to shift memory this bit</w:t>
+      </w:r>
+    </w:p>
+    <w:p>
+      <w:pPr>
+        <w:pStyle w:val="3"/>
+        <w:rPr>
+          <w:rFonts w:hint="eastAsia"/>
+        </w:rPr>
+      </w:pPr>
+      <w:r>
+        <w:t>B</w:t>
+      </w:r>
+      <w:r>
+        <w:t>. Initiating Computation and Routing:</w:t>
+      </w:r>
+    </w:p>
+    <w:p>
+      <w:pPr>
+        <w:pStyle w:val="a9"/>
+        <w:numPr>
+          <w:ilvl w:val="0"/>
+          <w:numId w:val="20"/>
+        </w:numPr>
+        <w:jc w:val="both"/>
+      </w:pPr>
+      <w:r>
+        <w:rPr>
+          <w:rFonts w:hint="eastAsia"/>
+        </w:rPr>
+        <w:t xml:space="preserve">To </w:t>
+      </w:r>
+      <w:proofErr w:type="spellStart"/>
+      <w:r>
+        <w:rPr>
+          <w:rFonts w:hint="eastAsia"/>
+        </w:rPr>
+        <w:t>init</w:t>
+      </w:r>
+      <w:proofErr w:type="spellEnd"/>
+      <w:r>
+        <w:rPr>
+          <w:rFonts w:hint="eastAsia"/>
+        </w:rPr>
+        <w:t xml:space="preserve"> computation, we must input </w:t>
+      </w:r>
+      <w:r>
+        <w:rPr>
+          <w:rFonts w:hint="eastAsia"/>
+          <w:b/>
+          <w:bCs/>
+        </w:rPr>
+        <w:t>F2-F0</w:t>
+      </w:r>
+      <w:r>
+        <w:rPr>
+          <w:rFonts w:hint="eastAsia"/>
+        </w:rPr>
+        <w:t xml:space="preserve"> (function choosing bits, to decide to use which function to compute) and</w:t>
+      </w:r>
+      <w:r>
+        <w:rPr>
+          <w:rFonts w:hint="eastAsia"/>
+          <w:b/>
+          <w:bCs/>
+        </w:rPr>
+        <w:t xml:space="preserve"> R1-R0 </w:t>
+      </w:r>
+      <w:r>
+        <w:rPr>
+          <w:rFonts w:hint="eastAsia"/>
+        </w:rPr>
+        <w:t xml:space="preserve">(memory choosing bits, to decide to use which register to store the result). It should be noticed that </w:t>
+      </w:r>
+      <w:r>
+        <w:rPr>
+          <w:rFonts w:hint="eastAsia"/>
+          <w:b/>
+          <w:bCs/>
+        </w:rPr>
+        <w:t xml:space="preserve">R1R0=00 or 11 </w:t>
+      </w:r>
+      <w:r>
+        <w:rPr>
+          <w:rFonts w:hint="eastAsia"/>
+        </w:rPr>
+        <w:t>will not memory the computation result but just keep or exchange A and B memory.</w:t>
+      </w:r>
+    </w:p>
+    <w:p>
+      <w:pPr>
+        <w:pStyle w:val="a9"/>
+        <w:ind w:left="360"/>
+        <w:jc w:val="both"/>
+        <w:rPr>
+          <w:rFonts w:hint="eastAsia"/>
+        </w:rPr>
+      </w:pPr>
+    </w:p>
+    <w:p>
+      <w:pPr>
+        <w:numPr>
+          <w:ilvl w:val="0"/>
+          <w:numId w:val="20"/>
+        </w:numPr>
+        <w:jc w:val="both"/>
+      </w:pPr>
+      <w:r>
+        <w:rPr>
+          <w:rFonts w:hint="eastAsia"/>
+        </w:rPr>
+        <w:t xml:space="preserve">To start computing, </w:t>
+      </w:r>
+      <w:r>
+        <w:rPr>
+          <w:rFonts w:hint="eastAsia"/>
+          <w:b/>
+          <w:bCs/>
+        </w:rPr>
+        <w:t>EXECUTE</w:t>
+      </w:r>
+      <w:r>
+        <w:rPr>
+          <w:rFonts w:hint="eastAsia"/>
+        </w:rPr>
+        <w:t xml:space="preserve"> is on. For design, in case of garbage </w:t>
+      </w:r>
+      <w:r>
+        <w:rPr>
+          <w:rFonts w:hint="eastAsia"/>
+          <w:b/>
+          <w:bCs/>
+        </w:rPr>
+        <w:t>EXECUTE</w:t>
+      </w:r>
+      <w:r>
+        <w:rPr>
+          <w:rFonts w:hint="eastAsia"/>
+        </w:rPr>
+        <w:t xml:space="preserve"> signal, once </w:t>
+      </w:r>
+      <w:r>
+        <w:rPr>
+          <w:rFonts w:hint="eastAsia"/>
+          <w:b/>
+          <w:bCs/>
+        </w:rPr>
+        <w:t>EXECUTE</w:t>
+      </w:r>
+      <w:r>
+        <w:rPr>
+          <w:rFonts w:hint="eastAsia"/>
+        </w:rPr>
+        <w:t xml:space="preserve"> is on, the computation and shift function will not stop until finish the computation cycle (here is </w:t>
+      </w:r>
+      <w:proofErr w:type="gramStart"/>
+      <w:r>
+        <w:rPr>
+          <w:rFonts w:hint="eastAsia"/>
+        </w:rPr>
+        <w:t>4 time</w:t>
+      </w:r>
+      <w:proofErr w:type="gramEnd"/>
+      <w:r>
+        <w:rPr>
+          <w:rFonts w:hint="eastAsia"/>
+        </w:rPr>
+        <w:t xml:space="preserve"> step for 4 bit register). Then shift registers will shift the memory bits using the clock signal. And the last shift bit will be sent to the function module(controlled by F2-F0) to be computed. Then two of register last bits and the one result bit will be chosen by R1R0 to be sent back to the register and be restored in the first place.</w:t>
+      </w:r>
+    </w:p>
+    <w:p>
+      <w:pPr>
+        <w:rPr>
+          <w:rFonts w:eastAsiaTheme="minorEastAsia" w:hint="eastAsia"/>
+        </w:rPr>
+      </w:pPr>
     </w:p>
     <w:p>
       <w:pPr>
         <w:pStyle w:val="2"/>
       </w:pPr>
       <w:r>
+        <w:lastRenderedPageBreak/>
         <w:t xml:space="preserve">4. </w:t>
       </w:r>
       <w:r>
-        <w:t xml:space="preserve">Processor Description and Diagrams </w:t>
-      </w:r>
-    </w:p>
-    <w:p>
-      <w:pPr>
+        <w:t>Processor Description and Diagrams</w:t>
+      </w:r>
+    </w:p>
+    <w:p>
+      <w:pPr>
+        <w:jc w:val="center"/>
         <w:rPr>
           <w:rFonts w:eastAsiaTheme="minorEastAsia"/>
         </w:rPr>
@@ -1222,8 +1514,8 @@
           <w:noProof/>
         </w:rPr>
         <w:drawing>
-          <wp:inline distT="0" distB="0" distL="0" distR="0" wp14:anchorId="5829D8F8" wp14:editId="683534B5">
-            <wp:extent cx="5274310" cy="2604135"/>
+          <wp:inline distT="0" distB="0" distL="0" distR="0" wp14:anchorId="5829D8F8" wp14:editId="7BEA76A5">
+            <wp:extent cx="5489663" cy="2710463"/>
             <wp:effectExtent l="0" t="0" r="0" b="0"/>
             <wp:docPr id="1967303034" name="图片 1"/>
             <wp:cNvGraphicFramePr>
@@ -1245,7 +1537,7 @@
                   <pic:spPr>
                     <a:xfrm>
                       <a:off x="0" y="0"/>
-                      <a:ext cx="5274310" cy="2604135"/>
+                      <a:ext cx="5499252" cy="2715197"/>
                     </a:xfrm>
                     <a:prstGeom prst="rect">
                       <a:avLst/>
@@ -1287,15 +1579,7 @@
           <w:b/>
           <w:bCs/>
         </w:rPr>
-        <w:t>-</w:t>
-      </w:r>
-      <w:r>
-        <w:rPr>
-          <w:rFonts w:eastAsiaTheme="minorEastAsia"/>
-          <w:b/>
-          <w:bCs/>
-        </w:rPr>
-        <w:t xml:space="preserve">4: </w:t>
+        <w:t xml:space="preserve">-4: </w:t>
       </w:r>
       <w:r>
         <w:rPr>
@@ -1316,6 +1600,24 @@
         </w:rPr>
         <w:t>The followings are the details of our circuit:</w:t>
       </w:r>
+      <w:r>
+        <w:rPr>
+          <w:rFonts w:eastAsiaTheme="minorEastAsia"/>
+        </w:rPr>
+        <w:t xml:space="preserve"> We follow the system diagram given in the slide, as attached in Fig-1. The most important and difficult part may be the Control Unit, </w:t>
+      </w:r>
+      <w:r>
+        <w:rPr>
+          <w:rFonts w:eastAsiaTheme="minorEastAsia"/>
+        </w:rPr>
+        <w:t>while the other three unit are fairly close to the design</w:t>
+      </w:r>
+      <w:r>
+        <w:rPr>
+          <w:rFonts w:eastAsiaTheme="minorEastAsia"/>
+        </w:rPr>
+        <w:t xml:space="preserve">. </w:t>
+      </w:r>
     </w:p>
     <w:p>
       <w:pPr>
@@ -1328,7 +1630,6 @@
         <w:rPr>
           <w:rFonts w:eastAsiaTheme="minorEastAsia"/>
         </w:rPr>
-        <w:lastRenderedPageBreak/>
         <w:t>Register</w:t>
       </w:r>
       <w:r>
@@ -1341,6 +1642,51 @@
     <w:p>
       <w:pPr>
         <w:rPr>
+          <w:rFonts w:eastAsiaTheme="minorEastAsia" w:hint="eastAsia"/>
+        </w:rPr>
+      </w:pPr>
+      <w:r>
+        <w:rPr>
+          <w:rFonts w:eastAsiaTheme="minorEastAsia"/>
+        </w:rPr>
+        <w:t xml:space="preserve">As referred to the lab manual, we selected </w:t>
+      </w:r>
+      <w:r>
+        <w:rPr>
+          <w:rFonts w:eastAsiaTheme="minorEastAsia"/>
+          <w:b/>
+          <w:bCs/>
+        </w:rPr>
+        <w:t>74194</w:t>
+      </w:r>
+      <w:r>
+        <w:rPr>
+          <w:rFonts w:eastAsiaTheme="minorEastAsia"/>
+        </w:rPr>
+        <w:t xml:space="preserve"> as the storage register.</w:t>
+      </w:r>
+      <w:r>
+        <w:rPr>
+          <w:rFonts w:eastAsiaTheme="minorEastAsia"/>
+        </w:rPr>
+        <w:t xml:space="preserve"> Following the datasheet, we connect </w:t>
+      </w:r>
+      <w:r>
+        <w:rPr>
+          <w:rFonts w:eastAsiaTheme="minorEastAsia"/>
+        </w:rPr>
+        <w:t xml:space="preserve">control unit to the S0 pin, with </w:t>
+      </w:r>
+      <w:r>
+        <w:rPr>
+          <w:rFonts w:eastAsiaTheme="minorEastAsia"/>
+        </w:rPr>
+        <w:t xml:space="preserve">output to the logic unit. </w:t>
+      </w:r>
+    </w:p>
+    <w:p>
+      <w:pPr>
+        <w:rPr>
           <w:rFonts w:eastAsiaTheme="minorEastAsia"/>
         </w:rPr>
       </w:pPr>
@@ -1349,8 +1695,8 @@
           <w:noProof/>
         </w:rPr>
         <w:drawing>
-          <wp:inline distT="0" distB="0" distL="0" distR="0" wp14:anchorId="6FBCF038" wp14:editId="0A653792">
-            <wp:extent cx="5274310" cy="3585210"/>
+          <wp:inline distT="0" distB="0" distL="0" distR="0" wp14:anchorId="6FBCF038" wp14:editId="3FCD9C52">
+            <wp:extent cx="5077460" cy="3451401"/>
             <wp:effectExtent l="0" t="0" r="0" b="0"/>
             <wp:docPr id="1275975804" name="图片 1" descr="图示, 示意图&#10;&#10;描述已自动生成"/>
             <wp:cNvGraphicFramePr>
@@ -1372,7 +1718,7 @@
                   <pic:spPr>
                     <a:xfrm>
                       <a:off x="0" y="0"/>
-                      <a:ext cx="5274310" cy="3585210"/>
+                      <a:ext cx="5080316" cy="3453342"/>
                     </a:xfrm>
                     <a:prstGeom prst="rect">
                       <a:avLst/>
@@ -1389,7 +1735,7 @@
       <w:pPr>
         <w:jc w:val="center"/>
         <w:rPr>
-          <w:rFonts w:eastAsiaTheme="minorEastAsia"/>
+          <w:rFonts w:eastAsiaTheme="minorEastAsia" w:hint="eastAsia"/>
           <w:b/>
           <w:bCs/>
         </w:rPr>
@@ -1416,26 +1762,79 @@
           <w:b/>
           <w:bCs/>
         </w:rPr>
-        <w:t>-</w:t>
-      </w:r>
-      <w:r>
-        <w:rPr>
-          <w:rFonts w:eastAsiaTheme="minorEastAsia"/>
-          <w:b/>
-          <w:bCs/>
-        </w:rPr>
-        <w:t>5: Register File</w:t>
-      </w:r>
-    </w:p>
-    <w:p>
-      <w:pPr>
-        <w:rPr>
-          <w:rFonts w:eastAsiaTheme="minorEastAsia"/>
-        </w:rPr>
-      </w:pPr>
-      <w:r>
+        <w:t>-5: Register File</w:t>
+      </w:r>
+    </w:p>
+    <w:p>
+      <w:pPr>
+        <w:pStyle w:val="3"/>
+        <w:rPr>
+          <w:rFonts w:eastAsiaTheme="minorEastAsia"/>
+        </w:rPr>
+      </w:pPr>
+      <w:r>
+        <w:rPr>
+          <w:rFonts w:eastAsiaTheme="minorEastAsia"/>
+        </w:rPr>
+        <w:lastRenderedPageBreak/>
+        <w:t>Logic</w:t>
+      </w:r>
+      <w:r>
+        <w:rPr>
+          <w:rFonts w:eastAsiaTheme="minorEastAsia"/>
+        </w:rPr>
+        <w:t xml:space="preserve"> Unit</w:t>
+      </w:r>
+    </w:p>
+    <w:p>
+      <w:pPr>
         <w:rPr>
           <w:rFonts w:eastAsiaTheme="minorEastAsia" w:hint="eastAsia"/>
+        </w:rPr>
+      </w:pPr>
+      <w:r>
+        <w:rPr>
+          <w:rFonts w:eastAsiaTheme="minorEastAsia"/>
+        </w:rPr>
+        <w:t>To simplify the circuit, we did a binary layer design</w:t>
+      </w:r>
+      <w:r>
+        <w:rPr>
+          <w:rFonts w:eastAsiaTheme="minorEastAsia"/>
+        </w:rPr>
+        <w:t xml:space="preserve"> here. Firstly, we used </w:t>
+      </w:r>
+      <w:r>
+        <w:rPr>
+          <w:rFonts w:eastAsiaTheme="minorEastAsia"/>
+          <w:b/>
+          <w:bCs/>
+        </w:rPr>
+        <w:t xml:space="preserve">74157 2-line-to-1-line data selector </w:t>
+      </w:r>
+      <w:r>
+        <w:rPr>
+          <w:rFonts w:eastAsiaTheme="minorEastAsia" w:hint="eastAsia"/>
+        </w:rPr>
+        <w:t>t</w:t>
+      </w:r>
+      <w:r>
+        <w:rPr>
+          <w:rFonts w:eastAsiaTheme="minorEastAsia"/>
+        </w:rPr>
+        <w:t xml:space="preserve">o filter the SELCTION signal F2. This is because we noticed that the </w:t>
+      </w:r>
+      <w:r>
+        <w:rPr>
+          <w:rFonts w:eastAsiaTheme="minorEastAsia"/>
+          <w:b/>
+          <w:bCs/>
+        </w:rPr>
+        <w:t>Function Look Up Table</w:t>
+      </w:r>
+      <w:r>
+        <w:rPr>
+          <w:rFonts w:eastAsiaTheme="minorEastAsia"/>
           <w:b/>
           <w:bCs/>
         </w:rPr>
@@ -1444,30 +1843,48 @@
       <w:r>
         <w:rPr>
           <w:rFonts w:eastAsiaTheme="minorEastAsia"/>
-          <w:b/>
-          <w:bCs/>
-        </w:rPr>
-        <w:t xml:space="preserve">  As referred to the lab manual, we selected 74194 as the storage register. </w:t>
-      </w:r>
-    </w:p>
-    <w:p>
-      <w:pPr>
-        <w:pStyle w:val="3"/>
-        <w:rPr>
-          <w:rFonts w:eastAsiaTheme="minorEastAsia"/>
-        </w:rPr>
-      </w:pPr>
-      <w:r>
-        <w:rPr>
-          <w:rFonts w:eastAsiaTheme="minorEastAsia"/>
-        </w:rPr>
-        <w:t>Logic</w:t>
-      </w:r>
-      <w:r>
-        <w:rPr>
-          <w:rFonts w:eastAsiaTheme="minorEastAsia"/>
-        </w:rPr>
-        <w:t xml:space="preserve"> Unit</w:t>
+        </w:rPr>
+        <w:t xml:space="preserve">is evenly distributed. </w:t>
+      </w:r>
+      <w:r>
+        <w:rPr>
+          <w:rFonts w:eastAsiaTheme="minorEastAsia"/>
+        </w:rPr>
+        <w:t xml:space="preserve">Then, we used a </w:t>
+      </w:r>
+      <w:r>
+        <w:rPr>
+          <w:rFonts w:eastAsiaTheme="minorEastAsia"/>
+          <w:b/>
+          <w:bCs/>
+        </w:rPr>
+        <w:t xml:space="preserve">74153-MINI 4-to-1 multiplexer </w:t>
+      </w:r>
+      <w:r>
+        <w:rPr>
+          <w:rFonts w:eastAsiaTheme="minorEastAsia"/>
+        </w:rPr>
+        <w:t xml:space="preserve">to select the </w:t>
+      </w:r>
+      <w:r>
+        <w:rPr>
+          <w:rFonts w:eastAsiaTheme="minorEastAsia"/>
+          <w:b/>
+          <w:bCs/>
+        </w:rPr>
+        <w:t xml:space="preserve">F1 and F0 </w:t>
+      </w:r>
+      <w:r>
+        <w:rPr>
+          <w:rFonts w:eastAsiaTheme="minorEastAsia"/>
+        </w:rPr>
+        <w:t>signal</w:t>
+      </w:r>
+      <w:r>
+        <w:rPr>
+          <w:rFonts w:eastAsiaTheme="minorEastAsia"/>
+        </w:rPr>
+        <w:t xml:space="preserve">, satisfying the logical operation while reducing the complexity of overall circuit. </w:t>
       </w:r>
     </w:p>
     <w:p>
@@ -1521,52 +1938,99 @@
       <w:pPr>
         <w:jc w:val="center"/>
         <w:rPr>
+          <w:rFonts w:eastAsiaTheme="minorEastAsia"/>
+        </w:rPr>
+      </w:pPr>
+      <w:r>
+        <w:rPr>
+          <w:rFonts w:eastAsiaTheme="minorEastAsia"/>
+          <w:b/>
+          <w:bCs/>
+        </w:rPr>
+        <w:t>F</w:t>
+      </w:r>
+      <w:r>
+        <w:rPr>
           <w:rFonts w:eastAsiaTheme="minorEastAsia" w:hint="eastAsia"/>
-        </w:rPr>
-      </w:pPr>
-      <w:r>
-        <w:rPr>
-          <w:rFonts w:eastAsiaTheme="minorEastAsia"/>
-          <w:b/>
-          <w:bCs/>
-        </w:rPr>
-        <w:t>F</w:t>
-      </w:r>
-      <w:r>
+          <w:b/>
+          <w:bCs/>
+        </w:rPr>
+        <w:t>ig</w:t>
+      </w:r>
+      <w:r>
+        <w:rPr>
+          <w:rFonts w:eastAsiaTheme="minorEastAsia"/>
+          <w:b/>
+          <w:bCs/>
+        </w:rPr>
+        <w:t>-6: Logic Computation Unit</w:t>
+      </w:r>
+    </w:p>
+    <w:p>
+      <w:pPr>
+        <w:pStyle w:val="3"/>
+      </w:pPr>
+      <w:r>
+        <w:t>Routing Unit</w:t>
+      </w:r>
+    </w:p>
+    <w:p>
+      <w:pPr>
         <w:rPr>
           <w:rFonts w:eastAsiaTheme="minorEastAsia" w:hint="eastAsia"/>
-          <w:b/>
-          <w:bCs/>
-        </w:rPr>
-        <w:t>ig</w:t>
-      </w:r>
-      <w:r>
-        <w:rPr>
-          <w:rFonts w:eastAsiaTheme="minorEastAsia"/>
-          <w:b/>
-          <w:bCs/>
-        </w:rPr>
-        <w:t>-</w:t>
-      </w:r>
-      <w:r>
-        <w:rPr>
-          <w:rFonts w:eastAsiaTheme="minorEastAsia"/>
-          <w:b/>
-          <w:bCs/>
-        </w:rPr>
-        <w:t>6: Logic Computation Unit</w:t>
-      </w:r>
-    </w:p>
-    <w:p>
-      <w:pPr>
-        <w:pStyle w:val="3"/>
-        <w:rPr>
-          <w:rFonts w:hint="eastAsia"/>
-        </w:rPr>
-      </w:pPr>
-      <w:r>
-        <w:lastRenderedPageBreak/>
-        <w:t>Routing Unit</w:t>
+        </w:rPr>
+      </w:pPr>
+      <w:r>
+        <w:rPr>
+          <w:rFonts w:eastAsiaTheme="minorEastAsia" w:hint="eastAsia"/>
+        </w:rPr>
+        <w:t>T</w:t>
+      </w:r>
+      <w:r>
+        <w:rPr>
+          <w:rFonts w:eastAsiaTheme="minorEastAsia"/>
+        </w:rPr>
+        <w:t xml:space="preserve">he Routing unit is fairly easy, a </w:t>
+      </w:r>
+      <w:r>
+        <w:rPr>
+          <w:rFonts w:eastAsiaTheme="minorEastAsia"/>
+          <w:b/>
+          <w:bCs/>
+        </w:rPr>
+        <w:t xml:space="preserve">74153 4-to-1 multiplexer </w:t>
+      </w:r>
+      <w:r>
+        <w:rPr>
+          <w:rFonts w:eastAsiaTheme="minorEastAsia"/>
+        </w:rPr>
+        <w:t xml:space="preserve">is enough to meet the functionality. </w:t>
+      </w:r>
+      <w:r>
+        <w:rPr>
+          <w:rFonts w:eastAsiaTheme="minorEastAsia"/>
+        </w:rPr>
+        <w:t xml:space="preserve">The key is to config the </w:t>
+      </w:r>
+      <w:r>
+        <w:rPr>
+          <w:rFonts w:eastAsiaTheme="minorEastAsia"/>
+          <w:b/>
+          <w:bCs/>
+        </w:rPr>
+        <w:t xml:space="preserve">R0, R1 </w:t>
+      </w:r>
+      <w:r>
+        <w:rPr>
+          <w:rFonts w:eastAsiaTheme="minorEastAsia"/>
+        </w:rPr>
+        <w:t xml:space="preserve">as two-digit input. </w:t>
+      </w:r>
+      <w:r>
+        <w:rPr>
+          <w:rFonts w:eastAsiaTheme="minorEastAsia"/>
+        </w:rPr>
+        <w:t xml:space="preserve">We firstly made a mistake that we wrongly swap them. </w:t>
       </w:r>
     </w:p>
     <w:p>
@@ -1645,15 +2109,7 @@
           <w:b/>
           <w:bCs/>
         </w:rPr>
-        <w:t>-</w:t>
-      </w:r>
-      <w:r>
-        <w:rPr>
-          <w:rFonts w:eastAsiaTheme="minorEastAsia"/>
-          <w:b/>
-          <w:bCs/>
-        </w:rPr>
-        <w:t>7: Routing Unit</w:t>
+        <w:t>-7: Routing Unit</w:t>
       </w:r>
     </w:p>
     <w:p>
@@ -1661,13 +2117,70 @@
         <w:pStyle w:val="3"/>
       </w:pPr>
       <w:r>
+        <w:lastRenderedPageBreak/>
         <w:t>Control Unit</w:t>
       </w:r>
     </w:p>
     <w:p>
       <w:pPr>
+        <w:ind w:firstLine="420"/>
         <w:rPr>
           <w:rFonts w:eastAsiaTheme="minorEastAsia" w:hint="eastAsia"/>
+        </w:rPr>
+      </w:pPr>
+      <w:r>
+        <w:rPr>
+          <w:rFonts w:eastAsiaTheme="minorEastAsia"/>
+        </w:rPr>
+        <w:t xml:space="preserve">On the contrary to normal FSM built by </w:t>
+      </w:r>
+      <w:r>
+        <w:rPr>
+          <w:rFonts w:eastAsiaTheme="minorEastAsia"/>
+          <w:b/>
+          <w:bCs/>
+        </w:rPr>
+        <w:t>four D-flip-flops</w:t>
+      </w:r>
+      <w:r>
+        <w:rPr>
+          <w:rFonts w:eastAsiaTheme="minorEastAsia"/>
+          <w:b/>
+          <w:bCs/>
+        </w:rPr>
+        <w:t xml:space="preserve"> </w:t>
+      </w:r>
+      <w:r>
+        <w:rPr>
+          <w:rFonts w:eastAsiaTheme="minorEastAsia"/>
+        </w:rPr>
+        <w:t>(told by TA and classmates after demo)</w:t>
+      </w:r>
+      <w:r>
+        <w:rPr>
+          <w:rFonts w:eastAsiaTheme="minorEastAsia"/>
+          <w:b/>
+          <w:bCs/>
+        </w:rPr>
+        <w:t>,</w:t>
+      </w:r>
+      <w:r>
+        <w:rPr>
+          <w:rFonts w:eastAsiaTheme="minorEastAsia"/>
+        </w:rPr>
+        <w:t xml:space="preserve"> we did a mixture of Counter and FSM, gating the EXECUTE signal to ensure the cycle stay consistent to the FSM.</w:t>
+      </w:r>
+      <w:r>
+        <w:rPr>
+          <w:rFonts w:eastAsiaTheme="minorEastAsia"/>
+        </w:rPr>
+        <w:t xml:space="preserve"> The detailed mechanism can be referred as below:</w:t>
+      </w:r>
+    </w:p>
+    <w:p>
+      <w:pPr>
+        <w:rPr>
+          <w:rFonts w:eastAsiaTheme="minorEastAsia"/>
         </w:rPr>
       </w:pPr>
       <w:r>
@@ -1715,20 +2228,20 @@
       <w:pPr>
         <w:jc w:val="center"/>
         <w:rPr>
+          <w:rFonts w:eastAsiaTheme="minorEastAsia"/>
+        </w:rPr>
+      </w:pPr>
+      <w:r>
+        <w:rPr>
+          <w:rFonts w:eastAsiaTheme="minorEastAsia"/>
+          <w:b/>
+          <w:bCs/>
+        </w:rPr>
+        <w:t>F</w:t>
+      </w:r>
+      <w:r>
+        <w:rPr>
           <w:rFonts w:eastAsiaTheme="minorEastAsia" w:hint="eastAsia"/>
-        </w:rPr>
-      </w:pPr>
-      <w:r>
-        <w:rPr>
-          <w:rFonts w:eastAsiaTheme="minorEastAsia"/>
-          <w:b/>
-          <w:bCs/>
-        </w:rPr>
-        <w:t>F</w:t>
-      </w:r>
-      <w:r>
-        <w:rPr>
-          <w:rFonts w:eastAsiaTheme="minorEastAsia" w:hint="eastAsia"/>
           <w:b/>
           <w:bCs/>
         </w:rPr>
@@ -1740,33 +2253,7 @@
           <w:b/>
           <w:bCs/>
         </w:rPr>
-        <w:t>-</w:t>
-      </w:r>
-      <w:r>
-        <w:rPr>
-          <w:rFonts w:eastAsiaTheme="minorEastAsia"/>
-          <w:b/>
-          <w:bCs/>
-        </w:rPr>
-        <w:t>8; Control Unit with Counter Design</w:t>
-      </w:r>
-    </w:p>
-    <w:p>
-      <w:pPr>
-        <w:pStyle w:val="a9"/>
-        <w:numPr>
-          <w:ilvl w:val="0"/>
-          <w:numId w:val="16"/>
-        </w:numPr>
-        <w:rPr>
-          <w:rFonts w:eastAsiaTheme="minorEastAsia"/>
-        </w:rPr>
-      </w:pPr>
-      <w:r>
-        <w:rPr>
-          <w:rFonts w:eastAsiaTheme="minorEastAsia"/>
-        </w:rPr>
-        <w:t>State Machine Diagram: - Indicate whether a Mealy or Moore machine was used. - Label and describe each state and transition. - Include a table for detailed information if necessary.</w:t>
+        <w:t>-8; Control Unit with Counter Design</w:t>
       </w:r>
     </w:p>
     <w:p>
@@ -1796,7 +2283,7 @@
         <w:rPr>
           <w:rFonts w:hint="eastAsia"/>
         </w:rPr>
-        <w:t>We use some meanly machine. We use a counter and two flip-flops to ensure the state machine.</w:t>
+        <w:t>We use meanly machine. We use a counter and two flip-flops to ensure the state machine.</w:t>
       </w:r>
     </w:p>
     <w:p>
@@ -1812,7 +2299,21 @@
         <w:rPr>
           <w:rFonts w:hint="eastAsia"/>
         </w:rPr>
-        <w:t xml:space="preserve">When execute gets a up signal, the counter will going to work and use Q to lock the flip-flop of the execute. When counter get the </w:t>
+        <w:t xml:space="preserve">When execute gets a up signal, the counter will </w:t>
+      </w:r>
+      <w:proofErr w:type="gramStart"/>
+      <w:r>
+        <w:rPr>
+          <w:rFonts w:hint="eastAsia"/>
+        </w:rPr>
+        <w:t>going</w:t>
+      </w:r>
+      <w:proofErr w:type="gramEnd"/>
+      <w:r>
+        <w:rPr>
+          <w:rFonts w:hint="eastAsia"/>
+        </w:rPr>
+        <w:t xml:space="preserve"> to work and use Q to lock the flip-flop of the execute. When counter get the </w:t>
       </w:r>
       <w:r>
         <w:t>“</w:t>
@@ -1830,22 +2331,36 @@
         <w:rPr>
           <w:rFonts w:hint="eastAsia"/>
         </w:rPr>
-        <w:t xml:space="preserve"> signal, it will give signal to another flip-flop and use xor to stop the counter. If E is 0 and Q will be zero to unlock the flip-flop of the execute. The two flip-flops have same value, the counter will wait. The two flip-flops have different values, the counter will count.</w:t>
+        <w:t xml:space="preserve"> signal, it will give signal to another flip-flop and use </w:t>
+      </w:r>
+      <w:proofErr w:type="spellStart"/>
+      <w:r>
+        <w:rPr>
+          <w:rFonts w:hint="eastAsia"/>
+        </w:rPr>
+        <w:t>xor</w:t>
+      </w:r>
+      <w:proofErr w:type="spellEnd"/>
+      <w:r>
+        <w:rPr>
+          <w:rFonts w:hint="eastAsia"/>
+        </w:rPr>
+        <w:t xml:space="preserve"> to stop the counter. If E is 0 and Q will be zero to unlock the flip-flop of the execute. The two flip-flops have same value, the counter will wait. The two flip-flops have different values, the counter will count.</w:t>
       </w:r>
     </w:p>
     <w:p>
       <w:pPr>
         <w:ind w:firstLine="420"/>
+        <w:jc w:val="center"/>
       </w:pPr>
       <w:r>
         <w:rPr>
           <w:noProof/>
         </w:rPr>
-        <w:lastRenderedPageBreak/>
         <w:drawing>
-          <wp:inline distT="0" distB="0" distL="114300" distR="114300" wp14:anchorId="135DE61B" wp14:editId="145162B8">
-            <wp:extent cx="3587115" cy="1472565"/>
-            <wp:effectExtent l="0" t="0" r="9525" b="5715"/>
+          <wp:inline distT="0" distB="0" distL="114300" distR="114300" wp14:anchorId="135DE61B" wp14:editId="34CB0FDF">
+            <wp:extent cx="3979545" cy="1633664"/>
+            <wp:effectExtent l="0" t="0" r="0" b="0"/>
             <wp:docPr id="1" name="图片 1" descr="1709449456(1)"/>
             <wp:cNvGraphicFramePr>
               <a:graphicFrameLocks xmlns:a="http://schemas.openxmlformats.org/drawingml/2006/main" noChangeAspect="1"/>
@@ -1868,7 +2383,7 @@
                   <pic:spPr>
                     <a:xfrm>
                       <a:off x="0" y="0"/>
-                      <a:ext cx="3587115" cy="1472565"/>
+                      <a:ext cx="3988195" cy="1637215"/>
                     </a:xfrm>
                     <a:prstGeom prst="rect">
                       <a:avLst/>
@@ -1884,15 +2399,19 @@
     <w:p>
       <w:pPr>
         <w:ind w:firstLine="420"/>
+        <w:jc w:val="center"/>
+        <w:rPr>
+          <w:rFonts w:eastAsiaTheme="minorEastAsia"/>
+        </w:rPr>
       </w:pPr>
       <w:r>
         <w:rPr>
           <w:noProof/>
         </w:rPr>
         <w:drawing>
-          <wp:inline distT="0" distB="0" distL="114300" distR="114300" wp14:anchorId="1144D635" wp14:editId="18DA6CEC">
-            <wp:extent cx="3661410" cy="1461770"/>
-            <wp:effectExtent l="0" t="0" r="11430" b="1270"/>
+          <wp:inline distT="0" distB="0" distL="114300" distR="114300" wp14:anchorId="1144D635" wp14:editId="04FC02BB">
+            <wp:extent cx="3949700" cy="1576866"/>
+            <wp:effectExtent l="0" t="0" r="0" b="0"/>
             <wp:docPr id="2" name="图片 2" descr="1709449490(1)"/>
             <wp:cNvGraphicFramePr>
               <a:graphicFrameLocks xmlns:a="http://schemas.openxmlformats.org/drawingml/2006/main" noChangeAspect="1"/>
@@ -1915,7 +2434,7 @@
                   <pic:spPr>
                     <a:xfrm>
                       <a:off x="0" y="0"/>
-                      <a:ext cx="3661410" cy="1461770"/>
+                      <a:ext cx="3981040" cy="1589378"/>
                     </a:xfrm>
                     <a:prstGeom prst="rect">
                       <a:avLst/>
@@ -1930,6 +2449,25 @@
     </w:p>
     <w:p>
       <w:pPr>
+        <w:ind w:firstLine="420"/>
+        <w:jc w:val="center"/>
+        <w:rPr>
+          <w:rFonts w:eastAsiaTheme="minorEastAsia" w:hint="eastAsia"/>
+          <w:b/>
+          <w:bCs/>
+        </w:rPr>
+      </w:pPr>
+      <w:r>
+        <w:rPr>
+          <w:rFonts w:eastAsiaTheme="minorEastAsia"/>
+          <w:b/>
+          <w:bCs/>
+        </w:rPr>
+        <w:t>Fig-9: Detailed Mechanism of Our Mealy FSM</w:t>
+      </w:r>
+    </w:p>
+    <w:p>
+      <w:pPr>
         <w:numPr>
           <w:ilvl w:val="0"/>
           <w:numId w:val="17"/>
@@ -1941,6 +2479,7 @@
         <w:rPr>
           <w:rFonts w:hint="eastAsia"/>
         </w:rPr>
+        <w:lastRenderedPageBreak/>
         <w:t>Q=E+C0+C1. S*=EQ</w:t>
       </w:r>
       <w:r>
@@ -1950,7 +2489,21 @@
         <w:rPr>
           <w:rFonts w:hint="eastAsia"/>
         </w:rPr>
-        <w:t>+C0+C1. Those two flip-flops are parallel work and send signal to xor to keep the state. And Q=1 will lock the execute to ensure it will be recognized as don</w:t>
+        <w:t xml:space="preserve">+C0+C1. Those two flip-flops are parallel work and send signal to </w:t>
+      </w:r>
+      <w:proofErr w:type="spellStart"/>
+      <w:r>
+        <w:rPr>
+          <w:rFonts w:hint="eastAsia"/>
+        </w:rPr>
+        <w:t>xor</w:t>
+      </w:r>
+      <w:proofErr w:type="spellEnd"/>
+      <w:r>
+        <w:rPr>
+          <w:rFonts w:hint="eastAsia"/>
+        </w:rPr>
+        <w:t xml:space="preserve"> to keep the state. And Q=1 will lock the execute to ensure it will be recognized as don</w:t>
       </w:r>
       <w:r>
         <w:t>’</w:t>
@@ -1965,6 +2518,7 @@
     <w:p>
       <w:pPr>
         <w:ind w:firstLine="420"/>
+        <w:jc w:val="center"/>
       </w:pPr>
       <w:r>
         <w:rPr>
@@ -2012,6 +2566,7 @@
     <w:p>
       <w:pPr>
         <w:ind w:firstLine="420"/>
+        <w:jc w:val="center"/>
       </w:pPr>
       <w:r>
         <w:rPr>
@@ -2059,86 +2614,180 @@
     <w:p>
       <w:pPr>
         <w:ind w:firstLine="420"/>
-      </w:pPr>
-    </w:p>
-    <w:p>
-      <w:pPr>
-        <w:ind w:firstLine="420"/>
-      </w:pPr>
-    </w:p>
-    <w:p>
-      <w:pPr>
+        <w:jc w:val="center"/>
         <w:rPr>
           <w:rFonts w:eastAsiaTheme="minorEastAsia" w:hint="eastAsia"/>
-        </w:rPr>
-      </w:pPr>
+          <w:b/>
+          <w:bCs/>
+        </w:rPr>
+      </w:pPr>
+      <w:r>
+        <w:rPr>
+          <w:rFonts w:eastAsiaTheme="minorEastAsia"/>
+          <w:b/>
+          <w:bCs/>
+        </w:rPr>
+        <w:t xml:space="preserve">Fig-10: Q state </w:t>
+      </w:r>
+      <w:r>
+        <w:rPr>
+          <w:rFonts w:eastAsiaTheme="minorEastAsia"/>
+          <w:b/>
+          <w:bCs/>
+        </w:rPr>
+        <w:t>Mechanism</w:t>
+      </w:r>
+    </w:p>
+    <w:p>
+      <w:pPr>
+        <w:pStyle w:val="3"/>
+      </w:pPr>
+      <w:r>
+        <w:t xml:space="preserve">K-Map </w:t>
+      </w:r>
+    </w:p>
+    <w:p>
+      <w:pPr>
+        <w:rPr>
+          <w:rFonts w:eastAsiaTheme="minorEastAsia"/>
+        </w:rPr>
+      </w:pPr>
+      <w:r>
+        <w:rPr>
+          <w:rFonts w:eastAsiaTheme="minorEastAsia"/>
+        </w:rPr>
+        <w:t xml:space="preserve">Below is the </w:t>
+      </w:r>
+      <w:r>
+        <w:rPr>
+          <w:rFonts w:eastAsiaTheme="minorEastAsia"/>
+        </w:rPr>
+        <w:t>K-maps</w:t>
+      </w:r>
+      <w:r>
+        <w:rPr>
+          <w:rFonts w:eastAsiaTheme="minorEastAsia"/>
+        </w:rPr>
+        <w:t xml:space="preserve"> of our mealy FSM</w:t>
+      </w:r>
+      <w:r>
+        <w:rPr>
+          <w:rFonts w:eastAsiaTheme="minorEastAsia"/>
+        </w:rPr>
+        <w:t xml:space="preserve">, using the same mealy state diagram in the slide. </w:t>
+      </w:r>
+    </w:p>
+    <w:p>
+      <w:pPr>
+        <w:jc w:val="center"/>
+        <w:rPr>
+          <w:rFonts w:eastAsiaTheme="minorEastAsia"/>
+        </w:rPr>
+      </w:pPr>
+      <w:r>
+        <w:rPr>
+          <w:rFonts w:eastAsiaTheme="minorEastAsia"/>
+        </w:rPr>
+        <w:drawing>
+          <wp:inline distT="0" distB="0" distL="0" distR="0" wp14:anchorId="124EC326" wp14:editId="3639FD40">
+            <wp:extent cx="3107971" cy="3032760"/>
+            <wp:effectExtent l="0" t="0" r="0" b="0"/>
+            <wp:docPr id="1896846844" name="图片 1" descr="图示, 日历&#10;&#10;描述已自动生成"/>
+            <wp:cNvGraphicFramePr>
+              <a:graphicFrameLocks xmlns:a="http://schemas.openxmlformats.org/drawingml/2006/main" noChangeAspect="1"/>
+            </wp:cNvGraphicFramePr>
+            <a:graphic xmlns:a="http://schemas.openxmlformats.org/drawingml/2006/main">
+              <a:graphicData uri="http://schemas.openxmlformats.org/drawingml/2006/picture">
+                <pic:pic xmlns:pic="http://schemas.openxmlformats.org/drawingml/2006/picture">
+                  <pic:nvPicPr>
+                    <pic:cNvPr id="1896846844" name="图片 1" descr="图示, 日历&#10;&#10;描述已自动生成"/>
+                    <pic:cNvPicPr>
+                      <a:picLocks noChangeAspect="1" noChangeArrowheads="1"/>
+                    </pic:cNvPicPr>
+                  </pic:nvPicPr>
+                  <pic:blipFill>
+                    <a:blip r:embed="rId18" cstate="print">
+                      <a:extLst>
+                        <a:ext uri="{28A0092B-C50C-407E-A947-70E740481C1C}">
+                          <a14:useLocalDpi xmlns:a14="http://schemas.microsoft.com/office/drawing/2010/main" val="0"/>
+                        </a:ext>
+                      </a:extLst>
+                    </a:blip>
+                    <a:srcRect/>
+                    <a:stretch>
+                      <a:fillRect/>
+                    </a:stretch>
+                  </pic:blipFill>
+                  <pic:spPr bwMode="auto">
+                    <a:xfrm>
+                      <a:off x="0" y="0"/>
+                      <a:ext cx="3107971" cy="3032760"/>
+                    </a:xfrm>
+                    <a:prstGeom prst="rect">
+                      <a:avLst/>
+                    </a:prstGeom>
+                    <a:noFill/>
+                    <a:ln>
+                      <a:noFill/>
+                    </a:ln>
+                  </pic:spPr>
+                </pic:pic>
+              </a:graphicData>
+            </a:graphic>
+          </wp:inline>
+        </w:drawing>
+      </w:r>
+    </w:p>
+    <w:p>
+      <w:pPr>
+        <w:jc w:val="center"/>
+        <w:rPr>
+          <w:rFonts w:eastAsiaTheme="minorEastAsia"/>
+        </w:rPr>
+      </w:pPr>
+      <w:r>
+        <w:rPr>
+          <w:rFonts w:eastAsiaTheme="minorEastAsia"/>
+          <w:b/>
+          <w:bCs/>
+        </w:rPr>
+        <w:t>Fig</w:t>
+      </w:r>
+      <w:r>
+        <w:rPr>
+          <w:rFonts w:eastAsiaTheme="minorEastAsia"/>
+          <w:b/>
+          <w:bCs/>
+        </w:rPr>
+        <w:t>-11: K-map and Equation for Q+, S, C1+, C0+</w:t>
+      </w:r>
+    </w:p>
+    <w:p>
+      <w:pPr>
+        <w:jc w:val="center"/>
+        <w:rPr>
+          <w:rFonts w:eastAsiaTheme="minorEastAsia" w:hint="eastAsia"/>
+          <w:b/>
+          <w:bCs/>
+        </w:rPr>
+      </w:pPr>
+      <w:r>
+        <w:rPr>
+          <w:rFonts w:eastAsiaTheme="minorEastAsia"/>
+        </w:rPr>
+        <w:br w:type="page"/>
+      </w:r>
     </w:p>
     <w:p>
       <w:pPr>
         <w:pStyle w:val="2"/>
       </w:pPr>
       <w:r>
-        <w:t xml:space="preserve">5. </w:t>
-      </w:r>
-      <w:r>
-        <w:t xml:space="preserve">Design Steps and Circuit Schematic </w:t>
-      </w:r>
-    </w:p>
-    <w:p>
-      <w:pPr>
-        <w:rPr>
-          <w:rFonts w:eastAsiaTheme="minorEastAsia"/>
-        </w:rPr>
-      </w:pPr>
-      <w:r>
-        <w:rPr>
-          <w:rFonts w:eastAsiaTheme="minorEastAsia"/>
-        </w:rPr>
-        <w:t>a. Design Procedure: - Document the design steps, including the use of K-maps or truth tables. - Discuss design considerations and tradeoffs. b. Circuit Schematic: - Gate level schematic of the circuit. - Detailed schematic for complex components like the control unit. - Label inputs, outputs, intermediate signals, and mode pins.</w:t>
-      </w:r>
-    </w:p>
-    <w:p>
-      <w:pPr>
-        <w:rPr>
-          <w:rFonts w:eastAsiaTheme="minorEastAsia"/>
-        </w:rPr>
-      </w:pPr>
-      <w:r>
-        <w:rPr>
-          <w:rFonts w:eastAsiaTheme="minorEastAsia" w:hint="eastAsia"/>
-        </w:rPr>
         <w:lastRenderedPageBreak/>
-        <w:t>王杰：明天写上之前推导的原理图</w:t>
-      </w:r>
-    </w:p>
-    <w:p>
-      <w:pPr>
-        <w:rPr>
-          <w:rFonts w:eastAsiaTheme="minorEastAsia" w:hint="eastAsia"/>
-        </w:rPr>
-      </w:pPr>
-    </w:p>
-    <w:p>
-      <w:pPr>
-        <w:widowControl/>
-        <w:rPr>
-          <w:rFonts w:eastAsiaTheme="minorEastAsia" w:hint="eastAsia"/>
-        </w:rPr>
-      </w:pPr>
-      <w:r>
-        <w:rPr>
-          <w:rFonts w:eastAsiaTheme="minorEastAsia"/>
-        </w:rPr>
-        <w:br w:type="page"/>
-      </w:r>
-    </w:p>
-    <w:p>
-      <w:pPr>
-        <w:pStyle w:val="2"/>
-      </w:pPr>
-      <w:r>
-        <w:lastRenderedPageBreak/>
-        <w:t>6.</w:t>
+        <w:t>5</w:t>
+      </w:r>
+      <w:r>
+        <w:t>.</w:t>
       </w:r>
       <w:r>
         <w:t xml:space="preserve"> </w:t>
@@ -2278,7 +2927,21 @@
         <w:rPr>
           <w:rFonts w:eastAsiaTheme="minorEastAsia"/>
         </w:rPr>
-        <w:t xml:space="preserve"> the wiring of F2-F0 and corrected their alignment to the appropriate ports on the chip. This realignment ensured the functions matched the intended output when read from the wave mapping function (wmf).</w:t>
+        <w:t xml:space="preserve"> the wiring of F2-F0 and corrected their alignment to the appropriate ports on the chip. This realignment ensured the functions matched the intended output when read from the wave mapping function (</w:t>
+      </w:r>
+      <w:proofErr w:type="spellStart"/>
+      <w:r>
+        <w:rPr>
+          <w:rFonts w:eastAsiaTheme="minorEastAsia"/>
+        </w:rPr>
+        <w:t>wmf</w:t>
+      </w:r>
+      <w:proofErr w:type="spellEnd"/>
+      <w:r>
+        <w:rPr>
+          <w:rFonts w:eastAsiaTheme="minorEastAsia"/>
+        </w:rPr>
+        <w:t>).</w:t>
       </w:r>
     </w:p>
     <w:p>
@@ -2498,7 +3161,21 @@
         <w:rPr>
           <w:rFonts w:eastAsiaTheme="minorEastAsia"/>
         </w:rPr>
-        <w:t xml:space="preserve"> The counter was not functioning as expected. Notably, the QB output port on the 7493 chip failed to produce any output.</w:t>
+        <w:t xml:space="preserve"> The counter was not functioning as expected. Notably, the QB output port on the </w:t>
+      </w:r>
+      <w:proofErr w:type="gramStart"/>
+      <w:r>
+        <w:rPr>
+          <w:rFonts w:eastAsiaTheme="minorEastAsia"/>
+        </w:rPr>
+        <w:t>7493 chip</w:t>
+      </w:r>
+      <w:proofErr w:type="gramEnd"/>
+      <w:r>
+        <w:rPr>
+          <w:rFonts w:eastAsiaTheme="minorEastAsia"/>
+        </w:rPr>
+        <w:t xml:space="preserve"> failed to produce any output.</w:t>
       </w:r>
     </w:p>
     <w:p>
@@ -2548,66 +3225,112 @@
         <w:rPr>
           <w:rFonts w:eastAsiaTheme="minorEastAsia"/>
         </w:rPr>
-        <w:t xml:space="preserve"> We corrected the issue by connecting the QB output to the clkB input. This adjustment enabled the counter to surpass a count of 2, aligning with the chip's operational requirements and ensuring proper counting functionality.</w:t>
+        <w:t xml:space="preserve"> We corrected the issue by connecting the QB output to the </w:t>
+      </w:r>
+      <w:proofErr w:type="spellStart"/>
+      <w:r>
+        <w:rPr>
+          <w:rFonts w:eastAsiaTheme="minorEastAsia"/>
+        </w:rPr>
+        <w:t>clkB</w:t>
+      </w:r>
+      <w:proofErr w:type="spellEnd"/>
+      <w:r>
+        <w:rPr>
+          <w:rFonts w:eastAsiaTheme="minorEastAsia"/>
+        </w:rPr>
+        <w:t xml:space="preserve"> input. This adjustment enabled the counter to surpass a count of 2, aligning with the chip's operational requirements and ensuring proper counting functionality.</w:t>
       </w:r>
     </w:p>
     <w:p>
       <w:pPr>
         <w:widowControl/>
         <w:rPr>
+          <w:rFonts w:eastAsiaTheme="minorEastAsia"/>
+        </w:rPr>
+      </w:pPr>
+      <w:r>
+        <w:rPr>
+          <w:rFonts w:eastAsiaTheme="minorEastAsia"/>
+        </w:rPr>
+        <w:br w:type="page"/>
+      </w:r>
+    </w:p>
+    <w:p>
+      <w:pPr>
+        <w:pStyle w:val="2"/>
+      </w:pPr>
+      <w:r>
+        <w:lastRenderedPageBreak/>
+        <w:t>6</w:t>
+      </w:r>
+      <w:r>
+        <w:t>.</w:t>
+      </w:r>
+      <w:r>
+        <w:t xml:space="preserve"> Conclusion</w:t>
+      </w:r>
+    </w:p>
+    <w:p>
+      <w:pPr>
+        <w:ind w:firstLine="360"/>
+        <w:rPr>
+          <w:rFonts w:eastAsiaTheme="minorEastAsia"/>
+        </w:rPr>
+      </w:pPr>
+      <w:r>
+        <w:rPr>
+          <w:rFonts w:eastAsiaTheme="minorEastAsia"/>
+        </w:rPr>
+        <w:t xml:space="preserve">Lab 3 </w:t>
+      </w:r>
+      <w:r>
+        <w:rPr>
           <w:rFonts w:eastAsiaTheme="minorEastAsia" w:hint="eastAsia"/>
         </w:rPr>
-      </w:pPr>
-      <w:r>
-        <w:rPr>
-          <w:rFonts w:eastAsiaTheme="minorEastAsia"/>
-        </w:rPr>
-        <w:br w:type="page"/>
-      </w:r>
-    </w:p>
-    <w:p>
-      <w:pPr>
-        <w:pStyle w:val="2"/>
-      </w:pPr>
-      <w:r>
-        <w:lastRenderedPageBreak/>
-        <w:t>7.</w:t>
-      </w:r>
-      <w:r>
-        <w:t xml:space="preserve"> Conclusion</w:t>
-      </w:r>
-    </w:p>
-    <w:p>
-      <w:pPr>
-        <w:rPr>
-          <w:rFonts w:eastAsiaTheme="minorEastAsia"/>
-        </w:rPr>
-      </w:pPr>
-      <w:r>
-        <w:rPr>
-          <w:rFonts w:eastAsiaTheme="minorEastAsia"/>
-        </w:rPr>
-        <w:t xml:space="preserve"> a. Lab Summary: - Concise overview of the lab experience and results.</w:t>
-      </w:r>
-    </w:p>
-    <w:p>
-      <w:pPr>
-        <w:rPr>
-          <w:rFonts w:eastAsiaTheme="minorEastAsia"/>
-        </w:rPr>
-      </w:pPr>
-    </w:p>
-    <w:p>
-      <w:pPr>
-        <w:rPr>
-          <w:rFonts w:eastAsiaTheme="minorEastAsia"/>
-        </w:rPr>
-      </w:pPr>
-    </w:p>
-    <w:p>
-      <w:pPr>
-        <w:rPr>
-          <w:rFonts w:eastAsiaTheme="minorEastAsia"/>
+        <w:t>is</w:t>
+      </w:r>
+      <w:r>
+        <w:rPr>
+          <w:rFonts w:eastAsiaTheme="minorEastAsia"/>
+        </w:rPr>
+        <w:t xml:space="preserve"> </w:t>
+      </w:r>
+      <w:r>
+        <w:rPr>
+          <w:rFonts w:eastAsiaTheme="minorEastAsia"/>
+        </w:rPr>
+        <w:t xml:space="preserve">comprehensive in the design and implementation of a bit-serial logic operation processor. </w:t>
+      </w:r>
+      <w:r>
+        <w:rPr>
+          <w:rFonts w:eastAsiaTheme="minorEastAsia"/>
+        </w:rPr>
+        <w:t xml:space="preserve">We refamiliarize with the </w:t>
+      </w:r>
+      <w:r>
+        <w:rPr>
+          <w:rFonts w:eastAsiaTheme="minorEastAsia"/>
+        </w:rPr>
+        <w:t xml:space="preserve">assembly of 4-bit shift registers, multiplexers, a counter, and FSM. </w:t>
+      </w:r>
+      <w:r>
+        <w:rPr>
+          <w:rFonts w:eastAsiaTheme="minorEastAsia"/>
+        </w:rPr>
+        <w:t>W</w:t>
+      </w:r>
+      <w:r>
+        <w:rPr>
+          <w:rFonts w:eastAsiaTheme="minorEastAsia"/>
+        </w:rPr>
+        <w:t>e debugged issues like incorrect function selection and unstable control unit states, really getting the feel for the iterative nature of engineering. This lab wasn’t just about getting circuits to work; it taught us the importance of a methodical approach and the value of modular design in simplifying complex tasks. All in all, it was a solid learning experience, blending theory with practical skills, and it’s prepped us for more challenging projects ahead.</w:t>
+      </w:r>
+    </w:p>
+    <w:p>
+      <w:pPr>
+        <w:rPr>
+          <w:rFonts w:eastAsiaTheme="minorEastAsia" w:hint="eastAsia"/>
         </w:rPr>
       </w:pPr>
     </w:p>
@@ -2617,7 +3340,10 @@
         <w:ind w:left="360"/>
       </w:pPr>
       <w:r>
-        <w:t xml:space="preserve">8. </w:t>
+        <w:t>7</w:t>
+      </w:r>
+      <w:r>
+        <w:t xml:space="preserve">. </w:t>
       </w:r>
       <w:r>
         <w:t>Post</w:t>
@@ -2634,23 +3360,7 @@
     </w:p>
     <w:p>
       <w:pPr>
-        <w:rPr>
-          <w:rFonts w:eastAsiaTheme="minorEastAsia" w:hint="eastAsia"/>
-        </w:rPr>
-      </w:pPr>
-      <w:r>
-        <w:rPr>
-          <w:rFonts w:eastAsiaTheme="minorEastAsia" w:hint="eastAsia"/>
-        </w:rPr>
-        <w:t>这个部分要大改</w:t>
-      </w:r>
-    </w:p>
-    <w:p>
-      <w:pPr>
         <w:pStyle w:val="3"/>
-        <w:rPr>
-          <w:rFonts w:ascii="Times New Roman" w:hAnsi="Times New Roman" w:cs="Times New Roman"/>
-        </w:rPr>
       </w:pPr>
       <w:r>
         <w:rPr>
@@ -2685,379 +3395,170 @@
     </w:p>
     <w:p>
       <w:pPr>
-        <w:pStyle w:val="md-end-block"/>
-        <w:spacing w:before="192" w:beforeAutospacing="0" w:after="192" w:afterAutospacing="0"/>
-        <w:rPr>
-          <w:rFonts w:ascii="Times New Roman" w:hAnsi="Times New Roman" w:cs="Times New Roman"/>
-          <w:color w:val="333333"/>
-        </w:rPr>
+        <w:rPr>
+          <w:rFonts w:eastAsiaTheme="minorEastAsia"/>
+        </w:rPr>
+      </w:pPr>
+      <w:r>
+        <w:rPr>
+          <w:rFonts w:eastAsiaTheme="minorEastAsia"/>
+        </w:rPr>
+        <w:t>In Experiment 3, we adjusted the circuit design, especially in the control and logic computing units. Debugging allows us to solve the instability problem by adding a trigger to stabilize the Q state in the control unit. We also rearranged the F2-F0 connections in the logical unit to correct the feature selection error.</w:t>
+      </w:r>
+    </w:p>
+    <w:p>
+      <w:pPr>
+        <w:rPr>
+          <w:rFonts w:eastAsiaTheme="minorEastAsia"/>
+        </w:rPr>
+      </w:pPr>
+    </w:p>
+    <w:p>
+      <w:pPr>
+        <w:rPr>
+          <w:rFonts w:eastAsiaTheme="minorEastAsia" w:hint="eastAsia"/>
+        </w:rPr>
+      </w:pPr>
+      <w:r>
+        <w:rPr>
+          <w:rFonts w:eastAsiaTheme="minorEastAsia"/>
+        </w:rPr>
+        <w:t xml:space="preserve">The modular design approach is </w:t>
+      </w:r>
+      <w:r>
+        <w:rPr>
+          <w:rFonts w:eastAsiaTheme="minorEastAsia"/>
+        </w:rPr>
+        <w:t xml:space="preserve">quite helpful </w:t>
+      </w:r>
+      <w:r>
+        <w:rPr>
+          <w:rFonts w:eastAsiaTheme="minorEastAsia"/>
+        </w:rPr>
+        <w:t>in debugging. It lets us solve problems module by module, such as isolating the control unit to fix the Q state and focusing on the logical unit to sort out the feature selection.</w:t>
+      </w:r>
+    </w:p>
+    <w:p>
+      <w:pPr>
+        <w:pStyle w:val="3"/>
       </w:pPr>
       <w:r>
         <w:rPr>
           <w:rStyle w:val="md-plain"/>
           <w:rFonts w:ascii="Times New Roman" w:hAnsi="Times New Roman" w:cs="Times New Roman"/>
+          <w:b/>
+          <w:bCs/>
           <w:color w:val="333333"/>
         </w:rPr>
-        <w:t>When designing a state machine for a digital system like the logic processor in ECE 385, the process typically involves several steps:</w:t>
-      </w:r>
-    </w:p>
-    <w:p>
-      <w:pPr>
-        <w:pStyle w:val="md-end-block"/>
+        <w:t>What are the tradeoffs of a Mealy machine vs a Moore machine?</w:t>
+      </w:r>
+    </w:p>
+    <w:p>
+      <w:pPr>
+        <w:rPr>
+          <w:rFonts w:eastAsiaTheme="minorEastAsia"/>
+        </w:rPr>
+      </w:pPr>
+      <w:r>
+        <w:rPr>
+          <w:rFonts w:eastAsiaTheme="minorEastAsia"/>
+        </w:rPr>
+        <w:t>In designing our state machine, we chose a Mealy machine configuration. The decision between a Mealy and a Moore machine involves several trade-offs:</w:t>
+      </w:r>
+    </w:p>
+    <w:p>
+      <w:pPr>
         <w:numPr>
           <w:ilvl w:val="0"/>
-          <w:numId w:val="10"/>
+          <w:numId w:val="21"/>
         </w:numPr>
         <w:rPr>
-          <w:rFonts w:ascii="Times New Roman" w:hAnsi="Times New Roman" w:cs="Times New Roman"/>
-          <w:color w:val="333333"/>
-        </w:rPr>
-      </w:pPr>
-      <w:r>
-        <w:rPr>
-          <w:rStyle w:val="md-plain"/>
-          <w:rFonts w:ascii="Times New Roman" w:hAnsi="Times New Roman" w:cs="Times New Roman"/>
-          <w:b/>
-          <w:bCs/>
-          <w:color w:val="333333"/>
-        </w:rPr>
-        <w:t>Requirement Analysis</w:t>
-      </w:r>
-      <w:r>
-        <w:rPr>
-          <w:rStyle w:val="md-plain"/>
-          <w:rFonts w:ascii="Times New Roman" w:hAnsi="Times New Roman" w:cs="Times New Roman"/>
-          <w:color w:val="333333"/>
-        </w:rPr>
-        <w:t>: Understand the functional requirements of the system. In this case, it involved controlling a bit-serial logic operation processor for different logical operations and routing.</w:t>
-      </w:r>
-    </w:p>
-    <w:p>
-      <w:pPr>
-        <w:pStyle w:val="md-end-block"/>
+          <w:rFonts w:eastAsiaTheme="minorEastAsia"/>
+        </w:rPr>
+      </w:pPr>
+      <w:r>
+        <w:rPr>
+          <w:rFonts w:eastAsiaTheme="minorEastAsia"/>
+          <w:b/>
+          <w:bCs/>
+        </w:rPr>
+        <w:t>Responsiveness</w:t>
+      </w:r>
+      <w:r>
+        <w:rPr>
+          <w:rFonts w:eastAsiaTheme="minorEastAsia"/>
+        </w:rPr>
+        <w:t>: Mealy machines tend to be more responsive than Moore machines as their outputs are directly dependent on the inputs. This was crucial in our design, where immediate response to the Execute (E) input was needed.</w:t>
+      </w:r>
+    </w:p>
+    <w:p>
+      <w:pPr>
         <w:numPr>
           <w:ilvl w:val="0"/>
-          <w:numId w:val="10"/>
+          <w:numId w:val="21"/>
         </w:numPr>
         <w:rPr>
-          <w:rFonts w:ascii="Times New Roman" w:hAnsi="Times New Roman" w:cs="Times New Roman"/>
-          <w:color w:val="333333"/>
-        </w:rPr>
-      </w:pPr>
-      <w:r>
-        <w:rPr>
-          <w:rStyle w:val="md-plain"/>
-          <w:rFonts w:ascii="Times New Roman" w:hAnsi="Times New Roman" w:cs="Times New Roman"/>
-          <w:b/>
-          <w:bCs/>
-          <w:color w:val="333333"/>
-        </w:rPr>
-        <w:t>State Identification</w:t>
-      </w:r>
-      <w:r>
-        <w:rPr>
-          <w:rStyle w:val="md-plain"/>
-          <w:rFonts w:ascii="Times New Roman" w:hAnsi="Times New Roman" w:cs="Times New Roman"/>
-          <w:color w:val="333333"/>
-        </w:rPr>
-        <w:t>: Determine the various states the system can be in. This involves considering all possible scenarios in the logic operation, like loading data, executing operations, and routing outputs.</w:t>
-      </w:r>
-    </w:p>
-    <w:p>
-      <w:pPr>
-        <w:pStyle w:val="md-end-block"/>
+          <w:rFonts w:eastAsiaTheme="minorEastAsia"/>
+        </w:rPr>
+      </w:pPr>
+      <w:r>
+        <w:rPr>
+          <w:rFonts w:eastAsiaTheme="minorEastAsia"/>
+          <w:b/>
+          <w:bCs/>
+        </w:rPr>
+        <w:t>Complexity</w:t>
+      </w:r>
+      <w:r>
+        <w:rPr>
+          <w:rFonts w:eastAsiaTheme="minorEastAsia"/>
+        </w:rPr>
+        <w:t>: Mealy machines can be more complex to design, as the output logic is dependent on both the state and input. This complexity was evident in our debugging process, especially when stabilizing the Q state.</w:t>
+      </w:r>
+    </w:p>
+    <w:p>
+      <w:pPr>
         <w:numPr>
           <w:ilvl w:val="0"/>
-          <w:numId w:val="10"/>
+          <w:numId w:val="21"/>
         </w:numPr>
         <w:rPr>
-          <w:rFonts w:ascii="Times New Roman" w:hAnsi="Times New Roman" w:cs="Times New Roman"/>
-          <w:color w:val="333333"/>
-        </w:rPr>
-      </w:pPr>
-      <w:r>
-        <w:rPr>
-          <w:rStyle w:val="md-plain"/>
-          <w:rFonts w:ascii="Times New Roman" w:hAnsi="Times New Roman" w:cs="Times New Roman"/>
-          <w:b/>
-          <w:bCs/>
-          <w:color w:val="333333"/>
-        </w:rPr>
-        <w:t>State Transition Logic</w:t>
-      </w:r>
-      <w:r>
-        <w:rPr>
-          <w:rStyle w:val="md-plain"/>
-          <w:rFonts w:ascii="Times New Roman" w:hAnsi="Times New Roman" w:cs="Times New Roman"/>
-          <w:color w:val="333333"/>
-        </w:rPr>
-        <w:t>: Define how the system transitions from one state to another. This includes identifying the conditions under which these transitions occur, which are usually based on input signals or internal conditions.</w:t>
-      </w:r>
-    </w:p>
-    <w:p>
-      <w:pPr>
-        <w:pStyle w:val="md-end-block"/>
-        <w:numPr>
-          <w:ilvl w:val="0"/>
-          <w:numId w:val="10"/>
-        </w:numPr>
-        <w:rPr>
-          <w:rFonts w:ascii="Times New Roman" w:hAnsi="Times New Roman" w:cs="Times New Roman"/>
-          <w:color w:val="333333"/>
-        </w:rPr>
-      </w:pPr>
-      <w:r>
-        <w:rPr>
-          <w:rStyle w:val="md-plain"/>
-          <w:rFonts w:ascii="Times New Roman" w:hAnsi="Times New Roman" w:cs="Times New Roman"/>
-          <w:b/>
-          <w:bCs/>
-          <w:color w:val="333333"/>
-        </w:rPr>
-        <w:t>Output Logic Definition</w:t>
-      </w:r>
-      <w:r>
-        <w:rPr>
-          <w:rStyle w:val="md-plain"/>
-          <w:rFonts w:ascii="Times New Roman" w:hAnsi="Times New Roman" w:cs="Times New Roman"/>
-          <w:color w:val="333333"/>
-        </w:rPr>
-        <w:t>: For each state, define the outputs of the system. In a Moore machine, the outputs are determined by the states alone, whereas in a Mealy machine, they depend on the states and the inputs.</w:t>
-      </w:r>
-    </w:p>
-    <w:p>
-      <w:pPr>
-        <w:pStyle w:val="md-end-block"/>
-        <w:numPr>
-          <w:ilvl w:val="0"/>
-          <w:numId w:val="10"/>
-        </w:numPr>
-        <w:rPr>
-          <w:rFonts w:ascii="Times New Roman" w:hAnsi="Times New Roman" w:cs="Times New Roman"/>
-          <w:color w:val="333333"/>
-        </w:rPr>
-      </w:pPr>
-      <w:r>
-        <w:rPr>
-          <w:rStyle w:val="md-plain"/>
-          <w:rFonts w:ascii="Times New Roman" w:hAnsi="Times New Roman" w:cs="Times New Roman"/>
-          <w:b/>
-          <w:bCs/>
-          <w:color w:val="333333"/>
-        </w:rPr>
-        <w:t>State Diagram and Table Creation</w:t>
-      </w:r>
-      <w:r>
-        <w:rPr>
-          <w:rStyle w:val="md-plain"/>
-          <w:rFonts w:ascii="Times New Roman" w:hAnsi="Times New Roman" w:cs="Times New Roman"/>
-          <w:color w:val="333333"/>
-        </w:rPr>
-        <w:t>: Draw the state diagram and create a state transition table. This visual representation helps in understanding the flow of the state machine and is crucial for further implementation steps.</w:t>
-      </w:r>
-    </w:p>
-    <w:p>
-      <w:pPr>
-        <w:pStyle w:val="md-end-block"/>
-        <w:numPr>
-          <w:ilvl w:val="0"/>
-          <w:numId w:val="10"/>
-        </w:numPr>
-        <w:rPr>
-          <w:rFonts w:ascii="Times New Roman" w:hAnsi="Times New Roman" w:cs="Times New Roman"/>
-          <w:color w:val="333333"/>
-        </w:rPr>
-      </w:pPr>
-      <w:r>
-        <w:rPr>
-          <w:rStyle w:val="md-plain"/>
-          <w:rFonts w:ascii="Times New Roman" w:hAnsi="Times New Roman" w:cs="Times New Roman"/>
-          <w:b/>
-          <w:bCs/>
-          <w:color w:val="333333"/>
-        </w:rPr>
-        <w:t>Implementation</w:t>
-      </w:r>
-      <w:r>
-        <w:rPr>
-          <w:rStyle w:val="md-plain"/>
-          <w:rFonts w:ascii="Times New Roman" w:hAnsi="Times New Roman" w:cs="Times New Roman"/>
-          <w:color w:val="333333"/>
-        </w:rPr>
-        <w:t>: Translate the state machine into hardware using logic gates, flip-flops, and other digital components. This often involves simplifying the logic with tools like Karnaugh maps.</w:t>
-      </w:r>
-    </w:p>
-    <w:p>
-      <w:pPr>
-        <w:pStyle w:val="3"/>
-        <w:rPr>
-          <w:rFonts w:ascii="Times New Roman" w:hAnsi="Times New Roman" w:cs="Times New Roman"/>
-        </w:rPr>
-      </w:pPr>
-      <w:r>
-        <w:rPr>
-          <w:rStyle w:val="md-plain"/>
-          <w:rFonts w:ascii="Times New Roman" w:hAnsi="Times New Roman" w:cs="Times New Roman"/>
-          <w:b/>
-          <w:bCs/>
-          <w:color w:val="333333"/>
-        </w:rPr>
-        <w:t>What are the tradeoffs of a Mealy machine vs a Moore machine?</w:t>
-      </w:r>
-    </w:p>
-    <w:p>
-      <w:pPr>
-        <w:pStyle w:val="md-end-block"/>
-        <w:numPr>
-          <w:ilvl w:val="0"/>
-          <w:numId w:val="11"/>
-        </w:numPr>
-        <w:rPr>
-          <w:rFonts w:ascii="Times New Roman" w:hAnsi="Times New Roman" w:cs="Times New Roman"/>
-          <w:color w:val="333333"/>
-        </w:rPr>
-      </w:pPr>
-      <w:r>
-        <w:rPr>
-          <w:rStyle w:val="md-plain"/>
-          <w:rFonts w:ascii="Times New Roman" w:hAnsi="Times New Roman" w:cs="Times New Roman"/>
-          <w:b/>
-          <w:bCs/>
-          <w:color w:val="333333"/>
-        </w:rPr>
-        <w:t>Response Time</w:t>
-      </w:r>
-      <w:r>
-        <w:rPr>
-          <w:rStyle w:val="md-plain"/>
-          <w:rFonts w:ascii="Times New Roman" w:hAnsi="Times New Roman" w:cs="Times New Roman"/>
-          <w:color w:val="333333"/>
-        </w:rPr>
-        <w:t>: Mealy machines can often respond faster to inputs as their outputs can change as soon as the input changes, without waiting for a state transition. Moore machines, however, have a one-clock-cycle delay as outputs depend only on states.</w:t>
-      </w:r>
-    </w:p>
-    <w:p>
-      <w:pPr>
-        <w:pStyle w:val="md-end-block"/>
-        <w:numPr>
-          <w:ilvl w:val="0"/>
-          <w:numId w:val="11"/>
-        </w:numPr>
-        <w:rPr>
-          <w:rFonts w:ascii="Times New Roman" w:hAnsi="Times New Roman" w:cs="Times New Roman"/>
-          <w:color w:val="333333"/>
-        </w:rPr>
-      </w:pPr>
-      <w:r>
-        <w:rPr>
-          <w:rStyle w:val="md-plain"/>
-          <w:rFonts w:ascii="Times New Roman" w:hAnsi="Times New Roman" w:cs="Times New Roman"/>
-          <w:b/>
-          <w:bCs/>
-          <w:color w:val="333333"/>
-        </w:rPr>
+          <w:rFonts w:eastAsiaTheme="minorEastAsia"/>
+        </w:rPr>
+      </w:pPr>
+      <w:r>
+        <w:rPr>
+          <w:rFonts w:eastAsiaTheme="minorEastAsia"/>
+          <w:b/>
+          <w:bCs/>
+        </w:rPr>
+        <w:t>Predictability</w:t>
+      </w:r>
+      <w:r>
+        <w:rPr>
+          <w:rFonts w:eastAsiaTheme="minorEastAsia"/>
+        </w:rPr>
+        <w:t>: Moore machines, with their outputs depending solely on the state, are generally more predictable and simpler in terms of timing. This predictability could have simplified some aspects of our design but at the cost of responsiveness.</w:t>
+      </w:r>
+    </w:p>
+    <w:p>
+      <w:pPr>
+        <w:ind w:left="720"/>
+        <w:rPr>
+          <w:rFonts w:eastAsiaTheme="minorEastAsia"/>
+        </w:rPr>
+      </w:pPr>
+    </w:p>
+    <w:p>
+      <w:pPr>
+        <w:pStyle w:val="2"/>
+      </w:pPr>
+      <w:r>
         <w:lastRenderedPageBreak/>
-        <w:t>Complexity</w:t>
-      </w:r>
-      <w:r>
-        <w:rPr>
-          <w:rStyle w:val="md-plain"/>
-          <w:rFonts w:ascii="Times New Roman" w:hAnsi="Times New Roman" w:cs="Times New Roman"/>
-          <w:color w:val="333333"/>
-        </w:rPr>
-        <w:t>: Mealy machines can be less complex in terms of the number of states because the same state can produce different outputs depending on the input. Moore machines might need more states for the same functionality since each state corresponds to a fixed output.</w:t>
-      </w:r>
-    </w:p>
-    <w:p>
-      <w:pPr>
-        <w:pStyle w:val="md-end-block"/>
-        <w:numPr>
-          <w:ilvl w:val="0"/>
-          <w:numId w:val="11"/>
-        </w:numPr>
-        <w:rPr>
-          <w:rFonts w:ascii="Times New Roman" w:hAnsi="Times New Roman" w:cs="Times New Roman"/>
-          <w:color w:val="333333"/>
-        </w:rPr>
-      </w:pPr>
-      <w:r>
-        <w:rPr>
-          <w:rStyle w:val="md-plain"/>
-          <w:rFonts w:ascii="Times New Roman" w:hAnsi="Times New Roman" w:cs="Times New Roman"/>
-          <w:b/>
-          <w:bCs/>
-          <w:color w:val="333333"/>
-        </w:rPr>
-        <w:t>Predictability</w:t>
-      </w:r>
-      <w:r>
-        <w:rPr>
-          <w:rStyle w:val="md-plain"/>
-          <w:rFonts w:ascii="Times New Roman" w:hAnsi="Times New Roman" w:cs="Times New Roman"/>
-          <w:color w:val="333333"/>
-        </w:rPr>
-        <w:t>: Moore machines offer more predictability in output, as the outputs are solely based on states. In Mealy machines, since outputs depend on both states and inputs, they can be less predictable, especially in systems with asynchronous inputs.</w:t>
-      </w:r>
-    </w:p>
-    <w:p>
-      <w:pPr>
-        <w:pStyle w:val="md-end-block"/>
-        <w:numPr>
-          <w:ilvl w:val="0"/>
-          <w:numId w:val="11"/>
-        </w:numPr>
-        <w:rPr>
-          <w:rFonts w:ascii="Open Sans" w:hAnsi="Open Sans" w:cs="Open Sans"/>
-          <w:color w:val="333333"/>
-        </w:rPr>
-      </w:pPr>
-      <w:r>
-        <w:rPr>
-          <w:rStyle w:val="md-plain"/>
-          <w:rFonts w:ascii="Open Sans" w:hAnsi="Open Sans" w:cs="Open Sans"/>
-          <w:b/>
-          <w:bCs/>
-          <w:color w:val="333333"/>
-        </w:rPr>
-        <w:t>Implementation</w:t>
-      </w:r>
-      <w:r>
-        <w:rPr>
-          <w:rStyle w:val="md-plain"/>
-          <w:rFonts w:ascii="Open Sans" w:hAnsi="Open Sans" w:cs="Open Sans"/>
-          <w:color w:val="333333"/>
-        </w:rPr>
-        <w:t>: Moore machines are generally easier to design and implement as the output logic is separated from the state transition logic. Mealy machines might require more careful handling to avoid issues like glitches due to the direct dependence of outputs on inputs.</w:t>
-      </w:r>
-    </w:p>
-    <w:p>
-      <w:pPr>
-        <w:rPr>
-          <w:rFonts w:eastAsiaTheme="minorEastAsia"/>
-        </w:rPr>
-      </w:pPr>
-    </w:p>
-    <w:p>
-      <w:pPr>
-        <w:widowControl/>
-        <w:rPr>
-          <w:rFonts w:eastAsiaTheme="minorEastAsia" w:hint="eastAsia"/>
-        </w:rPr>
-      </w:pPr>
-      <w:r>
-        <w:rPr>
-          <w:rFonts w:eastAsiaTheme="minorEastAsia"/>
-        </w:rPr>
-        <w:br w:type="page"/>
-      </w:r>
-    </w:p>
-    <w:p>
-      <w:pPr>
-        <w:pStyle w:val="2"/>
-      </w:pPr>
-      <w:r>
-        <w:lastRenderedPageBreak/>
-        <w:t xml:space="preserve">9. Appendix: </w:t>
+        <w:t>8</w:t>
+      </w:r>
+      <w:r>
+        <w:t xml:space="preserve">. Appendix: </w:t>
       </w:r>
       <w:r>
         <w:t>Simulation Results</w:t>
@@ -3066,7 +3567,7 @@
     <w:p>
       <w:pPr>
         <w:rPr>
-          <w:rFonts w:eastAsiaTheme="minorEastAsia" w:hint="eastAsia"/>
+          <w:rFonts w:eastAsiaTheme="minorEastAsia"/>
         </w:rPr>
       </w:pPr>
       <w:r>
@@ -3131,7 +3632,29 @@
           <w:i/>
           <w:iCs/>
         </w:rPr>
-        <w:t>‘waveform.vmf’</w:t>
+        <w:t>‘</w:t>
+      </w:r>
+      <w:proofErr w:type="spellStart"/>
+      <w:r>
+        <w:rPr>
+          <w:rFonts w:eastAsiaTheme="minorEastAsia"/>
+          <w:b/>
+          <w:bCs/>
+          <w:i/>
+          <w:iCs/>
+        </w:rPr>
+        <w:t>waveform.vmf</w:t>
+      </w:r>
+      <w:proofErr w:type="spellEnd"/>
+      <w:r>
+        <w:rPr>
+          <w:rFonts w:eastAsiaTheme="minorEastAsia"/>
+          <w:b/>
+          <w:bCs/>
+          <w:i/>
+          <w:iCs/>
+        </w:rPr>
+        <w:t>’</w:t>
       </w:r>
       <w:r>
         <w:rPr>
@@ -3151,7 +3674,7 @@
     <w:p>
       <w:pPr>
         <w:rPr>
-          <w:rFonts w:eastAsiaTheme="minorEastAsia" w:hint="eastAsia"/>
+          <w:rFonts w:eastAsiaTheme="minorEastAsia"/>
         </w:rPr>
       </w:pPr>
       <w:r>
@@ -3174,7 +3697,7 @@
                     <pic:cNvPicPr/>
                   </pic:nvPicPr>
                   <pic:blipFill>
-                    <a:blip r:embed="rId18"/>
+                    <a:blip r:embed="rId19"/>
                     <a:stretch>
                       <a:fillRect/>
                     </a:stretch>
@@ -3206,7 +3729,7 @@
     <w:p>
       <w:pPr>
         <w:rPr>
-          <w:rFonts w:eastAsiaTheme="minorEastAsia" w:hint="eastAsia"/>
+          <w:rFonts w:eastAsiaTheme="minorEastAsia"/>
         </w:rPr>
       </w:pPr>
       <w:r>
@@ -3229,7 +3752,7 @@
                     <pic:cNvPicPr/>
                   </pic:nvPicPr>
                   <pic:blipFill>
-                    <a:blip r:embed="rId19"/>
+                    <a:blip r:embed="rId20"/>
                     <a:stretch>
                       <a:fillRect/>
                     </a:stretch>
@@ -3261,7 +3784,7 @@
     <w:p>
       <w:pPr>
         <w:rPr>
-          <w:rFonts w:eastAsiaTheme="minorEastAsia" w:hint="eastAsia"/>
+          <w:rFonts w:eastAsiaTheme="minorEastAsia"/>
         </w:rPr>
       </w:pPr>
       <w:r>
@@ -3284,7 +3807,7 @@
                     <pic:cNvPicPr/>
                   </pic:nvPicPr>
                   <pic:blipFill>
-                    <a:blip r:embed="rId20"/>
+                    <a:blip r:embed="rId21"/>
                     <a:stretch>
                       <a:fillRect/>
                     </a:stretch>
@@ -3317,7 +3840,7 @@
     <w:p>
       <w:pPr>
         <w:rPr>
-          <w:rFonts w:eastAsiaTheme="minorEastAsia" w:hint="eastAsia"/>
+          <w:rFonts w:eastAsiaTheme="minorEastAsia"/>
         </w:rPr>
       </w:pPr>
       <w:r>
@@ -3340,7 +3863,7 @@
                     <pic:cNvPicPr/>
                   </pic:nvPicPr>
                   <pic:blipFill>
-                    <a:blip r:embed="rId21"/>
+                    <a:blip r:embed="rId22"/>
                     <a:stretch>
                       <a:fillRect/>
                     </a:stretch>
@@ -3372,7 +3895,7 @@
     <w:p>
       <w:pPr>
         <w:rPr>
-          <w:rFonts w:eastAsiaTheme="minorEastAsia" w:hint="eastAsia"/>
+          <w:rFonts w:eastAsiaTheme="minorEastAsia"/>
         </w:rPr>
       </w:pPr>
       <w:r>
@@ -3395,7 +3918,7 @@
                     <pic:cNvPicPr/>
                   </pic:nvPicPr>
                   <pic:blipFill>
-                    <a:blip r:embed="rId22"/>
+                    <a:blip r:embed="rId23"/>
                     <a:stretch>
                       <a:fillRect/>
                     </a:stretch>
@@ -3427,7 +3950,7 @@
     <w:p>
       <w:pPr>
         <w:rPr>
-          <w:rFonts w:eastAsiaTheme="minorEastAsia" w:hint="eastAsia"/>
+          <w:rFonts w:eastAsiaTheme="minorEastAsia"/>
         </w:rPr>
       </w:pPr>
       <w:r>
@@ -3450,7 +3973,7 @@
                     <pic:cNvPicPr/>
                   </pic:nvPicPr>
                   <pic:blipFill>
-                    <a:blip r:embed="rId23"/>
+                    <a:blip r:embed="rId24"/>
                     <a:stretch>
                       <a:fillRect/>
                     </a:stretch>
@@ -3488,7 +4011,7 @@
     <w:p>
       <w:pPr>
         <w:rPr>
-          <w:rFonts w:eastAsiaTheme="minorEastAsia" w:hint="eastAsia"/>
+          <w:rFonts w:eastAsiaTheme="minorEastAsia"/>
         </w:rPr>
       </w:pPr>
       <w:r>
@@ -3511,7 +4034,7 @@
                     <pic:cNvPicPr/>
                   </pic:nvPicPr>
                   <pic:blipFill>
-                    <a:blip r:embed="rId24"/>
+                    <a:blip r:embed="rId25"/>
                     <a:stretch>
                       <a:fillRect/>
                     </a:stretch>
@@ -3727,6 +4250,155 @@
     </w:lvl>
   </w:abstractNum>
   <w:abstractNum w:abstractNumId="2" w15:restartNumberingAfterBreak="0">
+    <w:nsid w:val="07F33509"/>
+    <w:multiLevelType w:val="multilevel"/>
+    <w:tmpl w:val="CF2C8174"/>
+    <w:lvl w:ilvl="0">
+      <w:start w:val="1"/>
+      <w:numFmt w:val="bullet"/>
+      <w:lvlText w:val=""/>
+      <w:lvlJc w:val="left"/>
+      <w:pPr>
+        <w:tabs>
+          <w:tab w:val="num" w:pos="720"/>
+        </w:tabs>
+        <w:ind w:left="720" w:hanging="360"/>
+      </w:pPr>
+      <w:rPr>
+        <w:rFonts w:ascii="Symbol" w:hAnsi="Symbol" w:hint="default"/>
+        <w:sz w:val="20"/>
+      </w:rPr>
+    </w:lvl>
+    <w:lvl w:ilvl="1" w:tentative="1">
+      <w:start w:val="1"/>
+      <w:numFmt w:val="bullet"/>
+      <w:lvlText w:val=""/>
+      <w:lvlJc w:val="left"/>
+      <w:pPr>
+        <w:tabs>
+          <w:tab w:val="num" w:pos="1440"/>
+        </w:tabs>
+        <w:ind w:left="1440" w:hanging="360"/>
+      </w:pPr>
+      <w:rPr>
+        <w:rFonts w:ascii="Symbol" w:hAnsi="Symbol" w:hint="default"/>
+        <w:sz w:val="20"/>
+      </w:rPr>
+    </w:lvl>
+    <w:lvl w:ilvl="2" w:tentative="1">
+      <w:start w:val="1"/>
+      <w:numFmt w:val="bullet"/>
+      <w:lvlText w:val=""/>
+      <w:lvlJc w:val="left"/>
+      <w:pPr>
+        <w:tabs>
+          <w:tab w:val="num" w:pos="2160"/>
+        </w:tabs>
+        <w:ind w:left="2160" w:hanging="360"/>
+      </w:pPr>
+      <w:rPr>
+        <w:rFonts w:ascii="Symbol" w:hAnsi="Symbol" w:hint="default"/>
+        <w:sz w:val="20"/>
+      </w:rPr>
+    </w:lvl>
+    <w:lvl w:ilvl="3" w:tentative="1">
+      <w:start w:val="1"/>
+      <w:numFmt w:val="bullet"/>
+      <w:lvlText w:val=""/>
+      <w:lvlJc w:val="left"/>
+      <w:pPr>
+        <w:tabs>
+          <w:tab w:val="num" w:pos="2880"/>
+        </w:tabs>
+        <w:ind w:left="2880" w:hanging="360"/>
+      </w:pPr>
+      <w:rPr>
+        <w:rFonts w:ascii="Symbol" w:hAnsi="Symbol" w:hint="default"/>
+        <w:sz w:val="20"/>
+      </w:rPr>
+    </w:lvl>
+    <w:lvl w:ilvl="4" w:tentative="1">
+      <w:start w:val="1"/>
+      <w:numFmt w:val="bullet"/>
+      <w:lvlText w:val=""/>
+      <w:lvlJc w:val="left"/>
+      <w:pPr>
+        <w:tabs>
+          <w:tab w:val="num" w:pos="3600"/>
+        </w:tabs>
+        <w:ind w:left="3600" w:hanging="360"/>
+      </w:pPr>
+      <w:rPr>
+        <w:rFonts w:ascii="Symbol" w:hAnsi="Symbol" w:hint="default"/>
+        <w:sz w:val="20"/>
+      </w:rPr>
+    </w:lvl>
+    <w:lvl w:ilvl="5" w:tentative="1">
+      <w:start w:val="1"/>
+      <w:numFmt w:val="bullet"/>
+      <w:lvlText w:val=""/>
+      <w:lvlJc w:val="left"/>
+      <w:pPr>
+        <w:tabs>
+          <w:tab w:val="num" w:pos="4320"/>
+        </w:tabs>
+        <w:ind w:left="4320" w:hanging="360"/>
+      </w:pPr>
+      <w:rPr>
+        <w:rFonts w:ascii="Symbol" w:hAnsi="Symbol" w:hint="default"/>
+        <w:sz w:val="20"/>
+      </w:rPr>
+    </w:lvl>
+    <w:lvl w:ilvl="6" w:tentative="1">
+      <w:start w:val="1"/>
+      <w:numFmt w:val="bullet"/>
+      <w:lvlText w:val=""/>
+      <w:lvlJc w:val="left"/>
+      <w:pPr>
+        <w:tabs>
+          <w:tab w:val="num" w:pos="5040"/>
+        </w:tabs>
+        <w:ind w:left="5040" w:hanging="360"/>
+      </w:pPr>
+      <w:rPr>
+        <w:rFonts w:ascii="Symbol" w:hAnsi="Symbol" w:hint="default"/>
+        <w:sz w:val="20"/>
+      </w:rPr>
+    </w:lvl>
+    <w:lvl w:ilvl="7" w:tentative="1">
+      <w:start w:val="1"/>
+      <w:numFmt w:val="bullet"/>
+      <w:lvlText w:val=""/>
+      <w:lvlJc w:val="left"/>
+      <w:pPr>
+        <w:tabs>
+          <w:tab w:val="num" w:pos="5760"/>
+        </w:tabs>
+        <w:ind w:left="5760" w:hanging="360"/>
+      </w:pPr>
+      <w:rPr>
+        <w:rFonts w:ascii="Symbol" w:hAnsi="Symbol" w:hint="default"/>
+        <w:sz w:val="20"/>
+      </w:rPr>
+    </w:lvl>
+    <w:lvl w:ilvl="8" w:tentative="1">
+      <w:start w:val="1"/>
+      <w:numFmt w:val="bullet"/>
+      <w:lvlText w:val=""/>
+      <w:lvlJc w:val="left"/>
+      <w:pPr>
+        <w:tabs>
+          <w:tab w:val="num" w:pos="6480"/>
+        </w:tabs>
+        <w:ind w:left="6480" w:hanging="360"/>
+      </w:pPr>
+      <w:rPr>
+        <w:rFonts w:ascii="Symbol" w:hAnsi="Symbol" w:hint="default"/>
+        <w:sz w:val="20"/>
+      </w:rPr>
+    </w:lvl>
+  </w:abstractNum>
+  <w:abstractNum w:abstractNumId="3" w15:restartNumberingAfterBreak="0">
     <w:nsid w:val="087A71C9"/>
     <w:multiLevelType w:val="multilevel"/>
     <w:tmpl w:val="F3243108"/>
@@ -3875,7 +4547,7 @@
       </w:rPr>
     </w:lvl>
   </w:abstractNum>
-  <w:abstractNum w:abstractNumId="3" w15:restartNumberingAfterBreak="0">
+  <w:abstractNum w:abstractNumId="4" w15:restartNumberingAfterBreak="0">
     <w:nsid w:val="1AFD0EC7"/>
     <w:multiLevelType w:val="hybridMultilevel"/>
     <w:tmpl w:val="B812208A"/>
@@ -3964,7 +4636,7 @@
       </w:pPr>
     </w:lvl>
   </w:abstractNum>
-  <w:abstractNum w:abstractNumId="4" w15:restartNumberingAfterBreak="0">
+  <w:abstractNum w:abstractNumId="5" w15:restartNumberingAfterBreak="0">
     <w:nsid w:val="38735398"/>
     <w:multiLevelType w:val="multilevel"/>
     <w:tmpl w:val="7D1E62D8"/>
@@ -4113,7 +4785,7 @@
       </w:rPr>
     </w:lvl>
   </w:abstractNum>
-  <w:abstractNum w:abstractNumId="5" w15:restartNumberingAfterBreak="0">
+  <w:abstractNum w:abstractNumId="6" w15:restartNumberingAfterBreak="0">
     <w:nsid w:val="3C9F5511"/>
     <w:multiLevelType w:val="hybridMultilevel"/>
     <w:tmpl w:val="E9CAA0F2"/>
@@ -4202,7 +4874,7 @@
       </w:pPr>
     </w:lvl>
   </w:abstractNum>
-  <w:abstractNum w:abstractNumId="6" w15:restartNumberingAfterBreak="0">
+  <w:abstractNum w:abstractNumId="7" w15:restartNumberingAfterBreak="0">
     <w:nsid w:val="3FE8A589"/>
     <w:multiLevelType w:val="singleLevel"/>
     <w:tmpl w:val="3FE8A589"/>
@@ -4214,7 +4886,7 @@
       <w:lvlJc w:val="left"/>
     </w:lvl>
   </w:abstractNum>
-  <w:abstractNum w:abstractNumId="7" w15:restartNumberingAfterBreak="0">
+  <w:abstractNum w:abstractNumId="8" w15:restartNumberingAfterBreak="0">
     <w:nsid w:val="4ADE0AAF"/>
     <w:multiLevelType w:val="singleLevel"/>
     <w:tmpl w:val="4ADE0AAF"/>
@@ -4226,7 +4898,96 @@
       <w:lvlJc w:val="left"/>
     </w:lvl>
   </w:abstractNum>
-  <w:abstractNum w:abstractNumId="8" w15:restartNumberingAfterBreak="0">
+  <w:abstractNum w:abstractNumId="9" w15:restartNumberingAfterBreak="0">
+    <w:nsid w:val="4E0739FA"/>
+    <w:multiLevelType w:val="hybridMultilevel"/>
+    <w:tmpl w:val="A3BE50D6"/>
+    <w:lvl w:ilvl="0" w:tplc="01FA489A">
+      <w:start w:val="1"/>
+      <w:numFmt w:val="decimal"/>
+      <w:lvlText w:val="%1."/>
+      <w:lvlJc w:val="left"/>
+      <w:pPr>
+        <w:ind w:left="360" w:hanging="360"/>
+      </w:pPr>
+      <w:rPr>
+        <w:rFonts w:hint="default"/>
+      </w:rPr>
+    </w:lvl>
+    <w:lvl w:ilvl="1" w:tplc="04090019" w:tentative="1">
+      <w:start w:val="1"/>
+      <w:numFmt w:val="lowerLetter"/>
+      <w:lvlText w:val="%2)"/>
+      <w:lvlJc w:val="left"/>
+      <w:pPr>
+        <w:ind w:left="880" w:hanging="440"/>
+      </w:pPr>
+    </w:lvl>
+    <w:lvl w:ilvl="2" w:tplc="0409001B" w:tentative="1">
+      <w:start w:val="1"/>
+      <w:numFmt w:val="lowerRoman"/>
+      <w:lvlText w:val="%3."/>
+      <w:lvlJc w:val="right"/>
+      <w:pPr>
+        <w:ind w:left="1320" w:hanging="440"/>
+      </w:pPr>
+    </w:lvl>
+    <w:lvl w:ilvl="3" w:tplc="0409000F" w:tentative="1">
+      <w:start w:val="1"/>
+      <w:numFmt w:val="decimal"/>
+      <w:lvlText w:val="%4."/>
+      <w:lvlJc w:val="left"/>
+      <w:pPr>
+        <w:ind w:left="1760" w:hanging="440"/>
+      </w:pPr>
+    </w:lvl>
+    <w:lvl w:ilvl="4" w:tplc="04090019" w:tentative="1">
+      <w:start w:val="1"/>
+      <w:numFmt w:val="lowerLetter"/>
+      <w:lvlText w:val="%5)"/>
+      <w:lvlJc w:val="left"/>
+      <w:pPr>
+        <w:ind w:left="2200" w:hanging="440"/>
+      </w:pPr>
+    </w:lvl>
+    <w:lvl w:ilvl="5" w:tplc="0409001B" w:tentative="1">
+      <w:start w:val="1"/>
+      <w:numFmt w:val="lowerRoman"/>
+      <w:lvlText w:val="%6."/>
+      <w:lvlJc w:val="right"/>
+      <w:pPr>
+        <w:ind w:left="2640" w:hanging="440"/>
+      </w:pPr>
+    </w:lvl>
+    <w:lvl w:ilvl="6" w:tplc="0409000F" w:tentative="1">
+      <w:start w:val="1"/>
+      <w:numFmt w:val="decimal"/>
+      <w:lvlText w:val="%7."/>
+      <w:lvlJc w:val="left"/>
+      <w:pPr>
+        <w:ind w:left="3080" w:hanging="440"/>
+      </w:pPr>
+    </w:lvl>
+    <w:lvl w:ilvl="7" w:tplc="04090019" w:tentative="1">
+      <w:start w:val="1"/>
+      <w:numFmt w:val="lowerLetter"/>
+      <w:lvlText w:val="%8)"/>
+      <w:lvlJc w:val="left"/>
+      <w:pPr>
+        <w:ind w:left="3520" w:hanging="440"/>
+      </w:pPr>
+    </w:lvl>
+    <w:lvl w:ilvl="8" w:tplc="0409001B" w:tentative="1">
+      <w:start w:val="1"/>
+      <w:numFmt w:val="lowerRoman"/>
+      <w:lvlText w:val="%9."/>
+      <w:lvlJc w:val="right"/>
+      <w:pPr>
+        <w:ind w:left="3960" w:hanging="440"/>
+      </w:pPr>
+    </w:lvl>
+  </w:abstractNum>
+  <w:abstractNum w:abstractNumId="10" w15:restartNumberingAfterBreak="0">
     <w:nsid w:val="4F0E0305"/>
     <w:multiLevelType w:val="multilevel"/>
     <w:tmpl w:val="0E122574"/>
@@ -4375,7 +5136,7 @@
       </w:rPr>
     </w:lvl>
   </w:abstractNum>
-  <w:abstractNum w:abstractNumId="9" w15:restartNumberingAfterBreak="0">
+  <w:abstractNum w:abstractNumId="11" w15:restartNumberingAfterBreak="0">
     <w:nsid w:val="52EC63C7"/>
     <w:multiLevelType w:val="hybridMultilevel"/>
     <w:tmpl w:val="3D4853AA"/>
@@ -4461,7 +5222,7 @@
       </w:pPr>
     </w:lvl>
   </w:abstractNum>
-  <w:abstractNum w:abstractNumId="10" w15:restartNumberingAfterBreak="0">
+  <w:abstractNum w:abstractNumId="12" w15:restartNumberingAfterBreak="0">
     <w:nsid w:val="54B43CD7"/>
     <w:multiLevelType w:val="multilevel"/>
     <w:tmpl w:val="691A7650"/>
@@ -4574,7 +5335,139 @@
       </w:pPr>
     </w:lvl>
   </w:abstractNum>
-  <w:abstractNum w:abstractNumId="11" w15:restartNumberingAfterBreak="0">
+  <w:abstractNum w:abstractNumId="13" w15:restartNumberingAfterBreak="0">
+    <w:nsid w:val="594F1B10"/>
+    <w:multiLevelType w:val="multilevel"/>
+    <w:tmpl w:val="594F1B10"/>
+    <w:lvl w:ilvl="0">
+      <w:start w:val="1"/>
+      <w:numFmt w:val="upperLetter"/>
+      <w:suff w:val="space"/>
+      <w:lvlText w:val="%1."/>
+      <w:lvlJc w:val="left"/>
+    </w:lvl>
+    <w:lvl w:ilvl="1">
+      <w:start w:val="1"/>
+      <w:numFmt w:val="lowerLetter"/>
+      <w:lvlText w:val="%2)"/>
+      <w:lvlJc w:val="left"/>
+      <w:pPr>
+        <w:tabs>
+          <w:tab w:val="left" w:pos="840"/>
+        </w:tabs>
+        <w:ind w:left="840" w:hanging="420"/>
+      </w:pPr>
+      <w:rPr>
+        <w:rFonts w:hint="default"/>
+      </w:rPr>
+    </w:lvl>
+    <w:lvl w:ilvl="2">
+      <w:start w:val="1"/>
+      <w:numFmt w:val="lowerRoman"/>
+      <w:lvlText w:val="%3."/>
+      <w:lvlJc w:val="left"/>
+      <w:pPr>
+        <w:tabs>
+          <w:tab w:val="left" w:pos="1260"/>
+        </w:tabs>
+        <w:ind w:left="1260" w:hanging="420"/>
+      </w:pPr>
+      <w:rPr>
+        <w:rFonts w:hint="default"/>
+      </w:rPr>
+    </w:lvl>
+    <w:lvl w:ilvl="3">
+      <w:start w:val="1"/>
+      <w:numFmt w:val="decimal"/>
+      <w:lvlText w:val="%4."/>
+      <w:lvlJc w:val="left"/>
+      <w:pPr>
+        <w:tabs>
+          <w:tab w:val="left" w:pos="1680"/>
+        </w:tabs>
+        <w:ind w:left="1680" w:hanging="420"/>
+      </w:pPr>
+      <w:rPr>
+        <w:rFonts w:hint="default"/>
+      </w:rPr>
+    </w:lvl>
+    <w:lvl w:ilvl="4">
+      <w:start w:val="1"/>
+      <w:numFmt w:val="lowerLetter"/>
+      <w:lvlText w:val="%5)"/>
+      <w:lvlJc w:val="left"/>
+      <w:pPr>
+        <w:tabs>
+          <w:tab w:val="left" w:pos="2100"/>
+        </w:tabs>
+        <w:ind w:left="2100" w:hanging="420"/>
+      </w:pPr>
+      <w:rPr>
+        <w:rFonts w:hint="default"/>
+      </w:rPr>
+    </w:lvl>
+    <w:lvl w:ilvl="5">
+      <w:start w:val="1"/>
+      <w:numFmt w:val="lowerRoman"/>
+      <w:lvlText w:val="%6."/>
+      <w:lvlJc w:val="left"/>
+      <w:pPr>
+        <w:tabs>
+          <w:tab w:val="left" w:pos="2520"/>
+        </w:tabs>
+        <w:ind w:left="2520" w:hanging="420"/>
+      </w:pPr>
+      <w:rPr>
+        <w:rFonts w:hint="default"/>
+      </w:rPr>
+    </w:lvl>
+    <w:lvl w:ilvl="6">
+      <w:start w:val="1"/>
+      <w:numFmt w:val="decimal"/>
+      <w:lvlText w:val="%7."/>
+      <w:lvlJc w:val="left"/>
+      <w:pPr>
+        <w:tabs>
+          <w:tab w:val="left" w:pos="2940"/>
+        </w:tabs>
+        <w:ind w:left="2940" w:hanging="420"/>
+      </w:pPr>
+      <w:rPr>
+        <w:rFonts w:hint="default"/>
+      </w:rPr>
+    </w:lvl>
+    <w:lvl w:ilvl="7">
+      <w:start w:val="1"/>
+      <w:numFmt w:val="lowerLetter"/>
+      <w:lvlText w:val="%8)"/>
+      <w:lvlJc w:val="left"/>
+      <w:pPr>
+        <w:tabs>
+          <w:tab w:val="left" w:pos="3360"/>
+        </w:tabs>
+        <w:ind w:left="3360" w:hanging="420"/>
+      </w:pPr>
+      <w:rPr>
+        <w:rFonts w:hint="default"/>
+      </w:rPr>
+    </w:lvl>
+    <w:lvl w:ilvl="8">
+      <w:start w:val="1"/>
+      <w:numFmt w:val="lowerRoman"/>
+      <w:lvlText w:val="%9."/>
+      <w:lvlJc w:val="left"/>
+      <w:pPr>
+        <w:tabs>
+          <w:tab w:val="left" w:pos="3780"/>
+        </w:tabs>
+        <w:ind w:left="3780" w:hanging="420"/>
+      </w:pPr>
+      <w:rPr>
+        <w:rFonts w:hint="default"/>
+      </w:rPr>
+    </w:lvl>
+  </w:abstractNum>
+  <w:abstractNum w:abstractNumId="14" w15:restartNumberingAfterBreak="0">
     <w:nsid w:val="5E8E3BFF"/>
     <w:multiLevelType w:val="hybridMultilevel"/>
     <w:tmpl w:val="7514078C"/>
@@ -4663,7 +5556,7 @@
       </w:pPr>
     </w:lvl>
   </w:abstractNum>
-  <w:abstractNum w:abstractNumId="12" w15:restartNumberingAfterBreak="0">
+  <w:abstractNum w:abstractNumId="15" w15:restartNumberingAfterBreak="0">
     <w:nsid w:val="62024447"/>
     <w:multiLevelType w:val="hybridMultilevel"/>
     <w:tmpl w:val="95EAD6DA"/>
@@ -4775,7 +5668,7 @@
       </w:rPr>
     </w:lvl>
   </w:abstractNum>
-  <w:abstractNum w:abstractNumId="13" w15:restartNumberingAfterBreak="0">
+  <w:abstractNum w:abstractNumId="16" w15:restartNumberingAfterBreak="0">
     <w:nsid w:val="62D55D33"/>
     <w:multiLevelType w:val="multilevel"/>
     <w:tmpl w:val="7D6AD766"/>
@@ -4924,7 +5817,7 @@
       </w:rPr>
     </w:lvl>
   </w:abstractNum>
-  <w:abstractNum w:abstractNumId="14" w15:restartNumberingAfterBreak="0">
+  <w:abstractNum w:abstractNumId="17" w15:restartNumberingAfterBreak="0">
     <w:nsid w:val="68170871"/>
     <w:multiLevelType w:val="multilevel"/>
     <w:tmpl w:val="1298D90C"/>
@@ -5073,10 +5966,10 @@
       </w:rPr>
     </w:lvl>
   </w:abstractNum>
-  <w:abstractNum w:abstractNumId="15" w15:restartNumberingAfterBreak="0">
+  <w:abstractNum w:abstractNumId="18" w15:restartNumberingAfterBreak="0">
     <w:nsid w:val="68FE294D"/>
     <w:multiLevelType w:val="hybridMultilevel"/>
-    <w:tmpl w:val="5C9AF016"/>
+    <w:tmpl w:val="3506AC84"/>
     <w:lvl w:ilvl="0" w:tplc="01FA489A">
       <w:start w:val="1"/>
       <w:numFmt w:val="decimal"/>
@@ -5089,14 +5982,17 @@
         <w:rFonts w:hint="default"/>
       </w:rPr>
     </w:lvl>
-    <w:lvl w:ilvl="1" w:tplc="04090019" w:tentative="1">
-      <w:start w:val="1"/>
-      <w:numFmt w:val="lowerLetter"/>
-      <w:lvlText w:val="%2)"/>
-      <w:lvlJc w:val="left"/>
-      <w:pPr>
-        <w:ind w:left="880" w:hanging="440"/>
-      </w:pPr>
+    <w:lvl w:ilvl="1" w:tplc="BCF8EA90">
+      <w:start w:val="1"/>
+      <w:numFmt w:val="decimal"/>
+      <w:lvlText w:val="%2."/>
+      <w:lvlJc w:val="left"/>
+      <w:pPr>
+        <w:ind w:left="800" w:hanging="360"/>
+      </w:pPr>
+      <w:rPr>
+        <w:rFonts w:asciiTheme="minorHAnsi" w:eastAsia="Times New Roman" w:hAnsiTheme="minorHAnsi" w:cstheme="minorBidi"/>
+      </w:rPr>
     </w:lvl>
     <w:lvl w:ilvl="2" w:tplc="0409001B" w:tentative="1">
       <w:start w:val="1"/>
@@ -5162,7 +6058,22 @@
       </w:pPr>
     </w:lvl>
   </w:abstractNum>
-  <w:abstractNum w:abstractNumId="16" w15:restartNumberingAfterBreak="0">
+  <w:abstractNum w:abstractNumId="19" w15:restartNumberingAfterBreak="0">
+    <w:nsid w:val="6C7D0F14"/>
+    <w:multiLevelType w:val="singleLevel"/>
+    <w:tmpl w:val="A94A18EE"/>
+    <w:lvl w:ilvl="0">
+      <w:start w:val="1"/>
+      <w:numFmt w:val="decimal"/>
+      <w:suff w:val="space"/>
+      <w:lvlText w:val="%1)"/>
+      <w:lvlJc w:val="left"/>
+      <w:pPr>
+        <w:ind w:left="315" w:firstLine="0"/>
+      </w:pPr>
+    </w:lvl>
+  </w:abstractNum>
+  <w:abstractNum w:abstractNumId="20" w15:restartNumberingAfterBreak="0">
     <w:nsid w:val="786D4524"/>
     <w:multiLevelType w:val="multilevel"/>
     <w:tmpl w:val="4F90BD1E"/>
@@ -5312,10 +6223,10 @@
     </w:lvl>
   </w:abstractNum>
   <w:num w:numId="1" w16cid:durableId="821584441">
-    <w:abstractNumId w:val="15"/>
+    <w:abstractNumId w:val="18"/>
   </w:num>
   <w:num w:numId="2" w16cid:durableId="19862728">
-    <w:abstractNumId w:val="3"/>
+    <w:abstractNumId w:val="4"/>
   </w:num>
   <w:num w:numId="3" w16cid:durableId="161820620">
     <w:abstractNumId w:val="1"/>
@@ -5324,43 +6235,55 @@
     <w:abstractNumId w:val="0"/>
   </w:num>
   <w:num w:numId="5" w16cid:durableId="497229073">
+    <w:abstractNumId w:val="15"/>
+  </w:num>
+  <w:num w:numId="6" w16cid:durableId="1489832217">
+    <w:abstractNumId w:val="8"/>
+  </w:num>
+  <w:num w:numId="7" w16cid:durableId="1179780170">
+    <w:abstractNumId w:val="14"/>
+  </w:num>
+  <w:num w:numId="8" w16cid:durableId="72901707">
+    <w:abstractNumId w:val="16"/>
+  </w:num>
+  <w:num w:numId="9" w16cid:durableId="520166460">
+    <w:abstractNumId w:val="11"/>
+  </w:num>
+  <w:num w:numId="10" w16cid:durableId="869223769">
     <w:abstractNumId w:val="12"/>
   </w:num>
-  <w:num w:numId="6" w16cid:durableId="1489832217">
+  <w:num w:numId="11" w16cid:durableId="724529609">
+    <w:abstractNumId w:val="3"/>
+  </w:num>
+  <w:num w:numId="12" w16cid:durableId="1839343403">
+    <w:abstractNumId w:val="20"/>
+  </w:num>
+  <w:num w:numId="13" w16cid:durableId="666517148">
+    <w:abstractNumId w:val="17"/>
+  </w:num>
+  <w:num w:numId="14" w16cid:durableId="655187085">
+    <w:abstractNumId w:val="5"/>
+  </w:num>
+  <w:num w:numId="15" w16cid:durableId="203755690">
+    <w:abstractNumId w:val="10"/>
+  </w:num>
+  <w:num w:numId="16" w16cid:durableId="736586419">
+    <w:abstractNumId w:val="6"/>
+  </w:num>
+  <w:num w:numId="17" w16cid:durableId="505678562">
     <w:abstractNumId w:val="7"/>
   </w:num>
-  <w:num w:numId="7" w16cid:durableId="1179780170">
-    <w:abstractNumId w:val="11"/>
-  </w:num>
-  <w:num w:numId="8" w16cid:durableId="72901707">
+  <w:num w:numId="18" w16cid:durableId="1044717802">
     <w:abstractNumId w:val="13"/>
   </w:num>
-  <w:num w:numId="9" w16cid:durableId="520166460">
+  <w:num w:numId="19" w16cid:durableId="1562061910">
+    <w:abstractNumId w:val="19"/>
+  </w:num>
+  <w:num w:numId="20" w16cid:durableId="1472820296">
     <w:abstractNumId w:val="9"/>
   </w:num>
-  <w:num w:numId="10" w16cid:durableId="869223769">
-    <w:abstractNumId w:val="10"/>
-  </w:num>
-  <w:num w:numId="11" w16cid:durableId="724529609">
+  <w:num w:numId="21" w16cid:durableId="1461260800">
     <w:abstractNumId w:val="2"/>
-  </w:num>
-  <w:num w:numId="12" w16cid:durableId="1839343403">
-    <w:abstractNumId w:val="16"/>
-  </w:num>
-  <w:num w:numId="13" w16cid:durableId="666517148">
-    <w:abstractNumId w:val="14"/>
-  </w:num>
-  <w:num w:numId="14" w16cid:durableId="655187085">
-    <w:abstractNumId w:val="4"/>
-  </w:num>
-  <w:num w:numId="15" w16cid:durableId="203755690">
-    <w:abstractNumId w:val="8"/>
-  </w:num>
-  <w:num w:numId="16" w16cid:durableId="736586419">
-    <w:abstractNumId w:val="5"/>
-  </w:num>
-  <w:num w:numId="17" w16cid:durableId="505678562">
-    <w:abstractNumId w:val="6"/>
   </w:num>
 </w:numbering>
 </file>

</xml_diff>